<commit_message>
Question 3 now complete
</commit_message>
<xml_diff>
--- a/CSC3021 Concurrent Programming Assignment 2.docx
+++ b/CSC3021 Concurrent Programming Assignment 2.docx
@@ -120,15 +120,7 @@
         <w:rPr>
           <w:rFonts w:ascii="Arial" w:hAnsi="Arial" w:cs="Arial"/>
         </w:rPr>
-        <w:t xml:space="preserve"> variable</w:t>
-      </w:r>
-      <w:bookmarkStart w:id="0" w:name="_GoBack"/>
-      <w:bookmarkEnd w:id="0"/>
-      <w:r>
-        <w:rPr>
-          <w:rFonts w:ascii="Arial" w:hAnsi="Arial" w:cs="Arial"/>
-        </w:rPr>
-        <w:t xml:space="preserve"> is calculated</w:t>
+        <w:t xml:space="preserve"> variable is calculated</w:t>
       </w:r>
       <w:r>
         <w:rPr>
@@ -1681,6 +1673,1535 @@
               </w:rPr>
               <w:t>x speedup</w:t>
             </w:r>
+          </w:p>
+        </w:tc>
+      </w:tr>
+    </w:tbl>
+    <w:p>
+      <w:pPr>
+        <w:tabs>
+          <w:tab w:val="left" w:pos="5670"/>
+        </w:tabs>
+        <w:rPr>
+          <w:rFonts w:ascii="Arial" w:hAnsi="Arial" w:cs="Arial"/>
+          <w:b/>
+        </w:rPr>
+      </w:pPr>
+    </w:p>
+    <w:p>
+      <w:pPr>
+        <w:tabs>
+          <w:tab w:val="left" w:pos="5670"/>
+        </w:tabs>
+        <w:rPr>
+          <w:rFonts w:ascii="Arial" w:hAnsi="Arial" w:cs="Arial"/>
+          <w:b/>
+        </w:rPr>
+      </w:pPr>
+      <w:r>
+        <w:rPr>
+          <w:rFonts w:ascii="Arial" w:hAnsi="Arial" w:cs="Arial"/>
+          <w:b/>
+        </w:rPr>
+        <w:t>Question 2: First Implementation</w:t>
+      </w:r>
+    </w:p>
+    <w:p>
+      <w:pPr>
+        <w:tabs>
+          <w:tab w:val="left" w:pos="5670"/>
+        </w:tabs>
+        <w:rPr>
+          <w:rFonts w:ascii="Arial" w:hAnsi="Arial" w:cs="Arial"/>
+        </w:rPr>
+      </w:pPr>
+      <w:r>
+        <w:rPr>
+          <w:rFonts w:ascii="Arial" w:hAnsi="Arial" w:cs="Arial"/>
+        </w:rPr>
+        <w:t xml:space="preserve">The computer I ran my PageRank Implementation has a 4-core processor and 8 threads. </w:t>
+      </w:r>
+      <w:r>
+        <w:rPr>
+          <w:rFonts w:ascii="Arial" w:hAnsi="Arial" w:cs="Arial"/>
+        </w:rPr>
+        <w:t xml:space="preserve">Below are graphs showing execution time </w:t>
+      </w:r>
+      <w:r>
+        <w:rPr>
+          <w:rFonts w:ascii="Arial" w:hAnsi="Arial" w:cs="Arial"/>
+        </w:rPr>
+        <w:t>for using threads 1, 2, 3, 4, 8, 10 and when using 4 and 8 threads against the speedup estimated from Amdahl Law</w:t>
+      </w:r>
+    </w:p>
+    <w:p>
+      <w:pPr>
+        <w:tabs>
+          <w:tab w:val="left" w:pos="5670"/>
+        </w:tabs>
+        <w:rPr>
+          <w:rFonts w:ascii="Arial" w:hAnsi="Arial" w:cs="Arial"/>
+        </w:rPr>
+      </w:pPr>
+      <w:r>
+        <w:rPr>
+          <w:rFonts w:ascii="Arial" w:hAnsi="Arial" w:cs="Arial"/>
+          <w:noProof/>
+        </w:rPr>
+        <w:drawing>
+          <wp:inline distT="0" distB="0" distL="0" distR="0" wp14:anchorId="5AC26B49" wp14:editId="156A96BC">
+            <wp:extent cx="2761907" cy="2671639"/>
+            <wp:effectExtent l="0" t="0" r="635" b="0"/>
+            <wp:docPr id="1" name="Picture 1" descr="C:\Users\Carl\AppData\Local\Microsoft\Windows\INetCache\Content.MSO\B4C08279.tmp"/>
+            <wp:cNvGraphicFramePr>
+              <a:graphicFrameLocks xmlns:a="http://schemas.openxmlformats.org/drawingml/2006/main" noChangeAspect="1"/>
+            </wp:cNvGraphicFramePr>
+            <a:graphic xmlns:a="http://schemas.openxmlformats.org/drawingml/2006/main">
+              <a:graphicData uri="http://schemas.openxmlformats.org/drawingml/2006/picture">
+                <pic:pic xmlns:pic="http://schemas.openxmlformats.org/drawingml/2006/picture">
+                  <pic:nvPicPr>
+                    <pic:cNvPr id="0" name="Picture 1" descr="C:\Users\Carl\AppData\Local\Microsoft\Windows\INetCache\Content.MSO\B4C08279.tmp"/>
+                    <pic:cNvPicPr>
+                      <a:picLocks noChangeAspect="1" noChangeArrowheads="1"/>
+                    </pic:cNvPicPr>
+                  </pic:nvPicPr>
+                  <pic:blipFill>
+                    <a:blip r:embed="rId4">
+                      <a:extLst>
+                        <a:ext uri="{28A0092B-C50C-407E-A947-70E740481C1C}">
+                          <a14:useLocalDpi xmlns:a14="http://schemas.microsoft.com/office/drawing/2010/main" val="0"/>
+                        </a:ext>
+                      </a:extLst>
+                    </a:blip>
+                    <a:srcRect/>
+                    <a:stretch>
+                      <a:fillRect/>
+                    </a:stretch>
+                  </pic:blipFill>
+                  <pic:spPr bwMode="auto">
+                    <a:xfrm>
+                      <a:off x="0" y="0"/>
+                      <a:ext cx="2792709" cy="2701435"/>
+                    </a:xfrm>
+                    <a:prstGeom prst="rect">
+                      <a:avLst/>
+                    </a:prstGeom>
+                    <a:noFill/>
+                    <a:ln>
+                      <a:noFill/>
+                    </a:ln>
+                  </pic:spPr>
+                </pic:pic>
+              </a:graphicData>
+            </a:graphic>
+          </wp:inline>
+        </w:drawing>
+      </w:r>
+      <w:r>
+        <w:rPr>
+          <w:rFonts w:ascii="Arial" w:hAnsi="Arial" w:cs="Arial"/>
+          <w:noProof/>
+        </w:rPr>
+        <w:drawing>
+          <wp:inline distT="0" distB="0" distL="0" distR="0" wp14:anchorId="698C3451" wp14:editId="7DD4D5F0">
+            <wp:extent cx="2712472" cy="2623820"/>
+            <wp:effectExtent l="0" t="0" r="0" b="5080"/>
+            <wp:docPr id="2" name="Picture 2" descr="C:\Users\Carl\AppData\Local\Microsoft\Windows\INetCache\Content.MSO\EB8B03EF.tmp"/>
+            <wp:cNvGraphicFramePr>
+              <a:graphicFrameLocks xmlns:a="http://schemas.openxmlformats.org/drawingml/2006/main" noChangeAspect="1"/>
+            </wp:cNvGraphicFramePr>
+            <a:graphic xmlns:a="http://schemas.openxmlformats.org/drawingml/2006/main">
+              <a:graphicData uri="http://schemas.openxmlformats.org/drawingml/2006/picture">
+                <pic:pic xmlns:pic="http://schemas.openxmlformats.org/drawingml/2006/picture">
+                  <pic:nvPicPr>
+                    <pic:cNvPr id="0" name="Picture 3" descr="C:\Users\Carl\AppData\Local\Microsoft\Windows\INetCache\Content.MSO\EB8B03EF.tmp"/>
+                    <pic:cNvPicPr>
+                      <a:picLocks noChangeAspect="1" noChangeArrowheads="1"/>
+                    </pic:cNvPicPr>
+                  </pic:nvPicPr>
+                  <pic:blipFill>
+                    <a:blip r:embed="rId5">
+                      <a:extLst>
+                        <a:ext uri="{28A0092B-C50C-407E-A947-70E740481C1C}">
+                          <a14:useLocalDpi xmlns:a14="http://schemas.microsoft.com/office/drawing/2010/main" val="0"/>
+                        </a:ext>
+                      </a:extLst>
+                    </a:blip>
+                    <a:srcRect/>
+                    <a:stretch>
+                      <a:fillRect/>
+                    </a:stretch>
+                  </pic:blipFill>
+                  <pic:spPr bwMode="auto">
+                    <a:xfrm>
+                      <a:off x="0" y="0"/>
+                      <a:ext cx="2744330" cy="2654636"/>
+                    </a:xfrm>
+                    <a:prstGeom prst="rect">
+                      <a:avLst/>
+                    </a:prstGeom>
+                    <a:noFill/>
+                    <a:ln>
+                      <a:noFill/>
+                    </a:ln>
+                  </pic:spPr>
+                </pic:pic>
+              </a:graphicData>
+            </a:graphic>
+          </wp:inline>
+        </w:drawing>
+      </w:r>
+    </w:p>
+    <w:p>
+      <w:pPr>
+        <w:tabs>
+          <w:tab w:val="left" w:pos="5670"/>
+        </w:tabs>
+        <w:rPr>
+          <w:rFonts w:ascii="Arial" w:hAnsi="Arial" w:cs="Arial"/>
+        </w:rPr>
+      </w:pPr>
+      <w:r>
+        <w:rPr>
+          <w:rFonts w:ascii="Arial" w:hAnsi="Arial" w:cs="Arial"/>
+        </w:rPr>
+        <w:t>As we can see from the above graphs, we can see that by using concurrency, we can get a significant speedup over our sequential implementation. When we look at using 8 threads compared to the 1 thread results, we can see that the time at least 2x as fast as the 1 thread results. When we look at the e</w:t>
+      </w:r>
+      <w:r>
+        <w:rPr>
+          <w:rFonts w:ascii="Arial" w:hAnsi="Arial" w:cs="Arial"/>
+        </w:rPr>
+        <w:t>stimated speedup versus the actual speedup, we see that the estimated results are 2x faster than actual results. These results show that there are still optimisations that I could make to try and get closer to the speedup that I estimated using Amdahl’s law.</w:t>
+      </w:r>
+    </w:p>
+    <w:p>
+      <w:pPr>
+        <w:tabs>
+          <w:tab w:val="left" w:pos="5670"/>
+        </w:tabs>
+        <w:rPr>
+          <w:rFonts w:ascii="Arial" w:hAnsi="Arial" w:cs="Arial"/>
+        </w:rPr>
+      </w:pPr>
+    </w:p>
+    <w:p>
+      <w:pPr>
+        <w:tabs>
+          <w:tab w:val="left" w:pos="5670"/>
+        </w:tabs>
+        <w:rPr>
+          <w:rFonts w:ascii="Arial" w:hAnsi="Arial" w:cs="Arial"/>
+        </w:rPr>
+      </w:pPr>
+    </w:p>
+    <w:p>
+      <w:pPr>
+        <w:tabs>
+          <w:tab w:val="left" w:pos="5670"/>
+        </w:tabs>
+        <w:rPr>
+          <w:rFonts w:ascii="Arial" w:hAnsi="Arial" w:cs="Arial"/>
+        </w:rPr>
+      </w:pPr>
+    </w:p>
+    <w:p>
+      <w:pPr>
+        <w:tabs>
+          <w:tab w:val="left" w:pos="5670"/>
+        </w:tabs>
+        <w:rPr>
+          <w:rFonts w:ascii="Arial" w:hAnsi="Arial" w:cs="Arial"/>
+        </w:rPr>
+      </w:pPr>
+    </w:p>
+    <w:p>
+      <w:pPr>
+        <w:tabs>
+          <w:tab w:val="left" w:pos="5670"/>
+        </w:tabs>
+        <w:rPr>
+          <w:rFonts w:ascii="Arial" w:hAnsi="Arial" w:cs="Arial"/>
+        </w:rPr>
+      </w:pPr>
+    </w:p>
+    <w:p>
+      <w:pPr>
+        <w:tabs>
+          <w:tab w:val="left" w:pos="5670"/>
+        </w:tabs>
+        <w:rPr>
+          <w:rFonts w:ascii="Arial" w:hAnsi="Arial" w:cs="Arial"/>
+          <w:b/>
+        </w:rPr>
+      </w:pPr>
+      <w:r>
+        <w:rPr>
+          <w:rFonts w:ascii="Arial" w:hAnsi="Arial" w:cs="Arial"/>
+          <w:b/>
+        </w:rPr>
+        <w:lastRenderedPageBreak/>
+        <w:t>Question 3: Measuring Workload Balance</w:t>
+      </w:r>
+    </w:p>
+    <w:p>
+      <w:pPr>
+        <w:tabs>
+          <w:tab w:val="left" w:pos="5670"/>
+        </w:tabs>
+        <w:rPr>
+          <w:rFonts w:ascii="Arial" w:hAnsi="Arial" w:cs="Arial"/>
+          <w:b/>
+        </w:rPr>
+      </w:pPr>
+      <w:r>
+        <w:rPr>
+          <w:rFonts w:ascii="Arial" w:hAnsi="Arial" w:cs="Arial"/>
+          <w:b/>
+        </w:rPr>
+        <w:t>Iteration Time for 8 Threads</w:t>
+      </w:r>
+    </w:p>
+    <w:tbl>
+      <w:tblPr>
+        <w:tblStyle w:val="TableGrid"/>
+        <w:tblW w:w="0" w:type="auto"/>
+        <w:tblLook w:val="04A0" w:firstRow="1" w:lastRow="0" w:firstColumn="1" w:lastColumn="0" w:noHBand="0" w:noVBand="1"/>
+      </w:tblPr>
+      <w:tblGrid>
+        <w:gridCol w:w="1271"/>
+        <w:gridCol w:w="7745"/>
+      </w:tblGrid>
+      <w:tr>
+        <w:tc>
+          <w:tcPr>
+            <w:tcW w:w="1271" w:type="dxa"/>
+          </w:tcPr>
+          <w:p>
+            <w:pPr>
+              <w:tabs>
+                <w:tab w:val="left" w:pos="5670"/>
+              </w:tabs>
+              <w:rPr>
+                <w:rFonts w:ascii="Arial" w:hAnsi="Arial" w:cs="Arial"/>
+                <w:b/>
+              </w:rPr>
+            </w:pPr>
+            <w:r>
+              <w:rPr>
+                <w:rFonts w:ascii="Arial" w:hAnsi="Arial" w:cs="Arial"/>
+                <w:b/>
+              </w:rPr>
+              <w:t>Thread ID</w:t>
+            </w:r>
+          </w:p>
+        </w:tc>
+        <w:tc>
+          <w:tcPr>
+            <w:tcW w:w="7745" w:type="dxa"/>
+          </w:tcPr>
+          <w:p>
+            <w:pPr>
+              <w:tabs>
+                <w:tab w:val="left" w:pos="5670"/>
+              </w:tabs>
+              <w:jc w:val="center"/>
+              <w:rPr>
+                <w:rFonts w:ascii="Arial" w:hAnsi="Arial" w:cs="Arial"/>
+                <w:b/>
+              </w:rPr>
+            </w:pPr>
+            <w:r>
+              <w:rPr>
+                <w:rFonts w:ascii="Arial" w:hAnsi="Arial" w:cs="Arial"/>
+                <w:b/>
+              </w:rPr>
+              <w:t>Timing (Seconds)</w:t>
+            </w:r>
+          </w:p>
+        </w:tc>
+      </w:tr>
+      <w:tr>
+        <w:tc>
+          <w:tcPr>
+            <w:tcW w:w="1271" w:type="dxa"/>
+          </w:tcPr>
+          <w:p>
+            <w:pPr>
+              <w:tabs>
+                <w:tab w:val="left" w:pos="5670"/>
+              </w:tabs>
+              <w:rPr>
+                <w:rFonts w:ascii="Arial" w:hAnsi="Arial" w:cs="Arial"/>
+              </w:rPr>
+            </w:pPr>
+            <w:r>
+              <w:rPr>
+                <w:rFonts w:ascii="Arial" w:hAnsi="Arial" w:cs="Arial"/>
+              </w:rPr>
+              <w:t>0</w:t>
+            </w:r>
+          </w:p>
+        </w:tc>
+        <w:tc>
+          <w:tcPr>
+            <w:tcW w:w="7745" w:type="dxa"/>
+          </w:tcPr>
+          <w:p>
+            <w:pPr>
+              <w:tabs>
+                <w:tab w:val="left" w:pos="5670"/>
+              </w:tabs>
+              <w:rPr>
+                <w:rFonts w:ascii="Arial" w:hAnsi="Arial" w:cs="Arial"/>
+              </w:rPr>
+            </w:pPr>
+            <w:r>
+              <w:rPr>
+                <w:rFonts w:ascii="Arial" w:hAnsi="Arial" w:cs="Arial"/>
+              </w:rPr>
+              <w:t>0.01849288800000015</w:t>
+            </w:r>
+          </w:p>
+        </w:tc>
+      </w:tr>
+      <w:tr>
+        <w:tc>
+          <w:tcPr>
+            <w:tcW w:w="1271" w:type="dxa"/>
+          </w:tcPr>
+          <w:p>
+            <w:pPr>
+              <w:tabs>
+                <w:tab w:val="left" w:pos="5670"/>
+              </w:tabs>
+              <w:rPr>
+                <w:rFonts w:ascii="Arial" w:hAnsi="Arial" w:cs="Arial"/>
+              </w:rPr>
+            </w:pPr>
+            <w:r>
+              <w:rPr>
+                <w:rFonts w:ascii="Arial" w:hAnsi="Arial" w:cs="Arial"/>
+              </w:rPr>
+              <w:t>1</w:t>
+            </w:r>
+          </w:p>
+        </w:tc>
+        <w:tc>
+          <w:tcPr>
+            <w:tcW w:w="7745" w:type="dxa"/>
+          </w:tcPr>
+          <w:p>
+            <w:pPr>
+              <w:tabs>
+                <w:tab w:val="left" w:pos="5670"/>
+              </w:tabs>
+              <w:rPr>
+                <w:rFonts w:ascii="Arial" w:hAnsi="Arial" w:cs="Arial"/>
+              </w:rPr>
+            </w:pPr>
+            <w:r>
+              <w:rPr>
+                <w:rFonts w:ascii="Arial" w:hAnsi="Arial" w:cs="Arial"/>
+              </w:rPr>
+              <w:t>0.21048053499999997</w:t>
+            </w:r>
+          </w:p>
+        </w:tc>
+      </w:tr>
+      <w:tr>
+        <w:tc>
+          <w:tcPr>
+            <w:tcW w:w="1271" w:type="dxa"/>
+          </w:tcPr>
+          <w:p>
+            <w:pPr>
+              <w:tabs>
+                <w:tab w:val="left" w:pos="5670"/>
+              </w:tabs>
+              <w:rPr>
+                <w:rFonts w:ascii="Arial" w:hAnsi="Arial" w:cs="Arial"/>
+              </w:rPr>
+            </w:pPr>
+            <w:r>
+              <w:rPr>
+                <w:rFonts w:ascii="Arial" w:hAnsi="Arial" w:cs="Arial"/>
+              </w:rPr>
+              <w:t>2</w:t>
+            </w:r>
+          </w:p>
+        </w:tc>
+        <w:tc>
+          <w:tcPr>
+            <w:tcW w:w="7745" w:type="dxa"/>
+          </w:tcPr>
+          <w:p>
+            <w:pPr>
+              <w:tabs>
+                <w:tab w:val="left" w:pos="5670"/>
+              </w:tabs>
+              <w:rPr>
+                <w:rFonts w:ascii="Arial" w:hAnsi="Arial" w:cs="Arial"/>
+              </w:rPr>
+            </w:pPr>
+            <w:r>
+              <w:rPr>
+                <w:rFonts w:ascii="Arial" w:hAnsi="Arial" w:cs="Arial"/>
+              </w:rPr>
+              <w:t>0.08799580799999984</w:t>
+            </w:r>
+          </w:p>
+        </w:tc>
+      </w:tr>
+      <w:tr>
+        <w:tc>
+          <w:tcPr>
+            <w:tcW w:w="1271" w:type="dxa"/>
+          </w:tcPr>
+          <w:p>
+            <w:pPr>
+              <w:tabs>
+                <w:tab w:val="left" w:pos="5670"/>
+              </w:tabs>
+              <w:rPr>
+                <w:rFonts w:ascii="Arial" w:hAnsi="Arial" w:cs="Arial"/>
+              </w:rPr>
+            </w:pPr>
+            <w:r>
+              <w:rPr>
+                <w:rFonts w:ascii="Arial" w:hAnsi="Arial" w:cs="Arial"/>
+              </w:rPr>
+              <w:t>3</w:t>
+            </w:r>
+          </w:p>
+        </w:tc>
+        <w:tc>
+          <w:tcPr>
+            <w:tcW w:w="7745" w:type="dxa"/>
+          </w:tcPr>
+          <w:p>
+            <w:pPr>
+              <w:tabs>
+                <w:tab w:val="left" w:pos="5670"/>
+              </w:tabs>
+              <w:rPr>
+                <w:rFonts w:ascii="Arial" w:hAnsi="Arial" w:cs="Arial"/>
+              </w:rPr>
+            </w:pPr>
+            <w:r>
+              <w:rPr>
+                <w:rFonts w:ascii="Arial" w:hAnsi="Arial" w:cs="Arial"/>
+              </w:rPr>
+              <w:t>0.11908959400000008</w:t>
+            </w:r>
+          </w:p>
+        </w:tc>
+      </w:tr>
+      <w:tr>
+        <w:tc>
+          <w:tcPr>
+            <w:tcW w:w="1271" w:type="dxa"/>
+          </w:tcPr>
+          <w:p>
+            <w:pPr>
+              <w:tabs>
+                <w:tab w:val="left" w:pos="5670"/>
+              </w:tabs>
+              <w:rPr>
+                <w:rFonts w:ascii="Arial" w:hAnsi="Arial" w:cs="Arial"/>
+              </w:rPr>
+            </w:pPr>
+            <w:r>
+              <w:rPr>
+                <w:rFonts w:ascii="Arial" w:hAnsi="Arial" w:cs="Arial"/>
+              </w:rPr>
+              <w:t>4</w:t>
+            </w:r>
+          </w:p>
+        </w:tc>
+        <w:tc>
+          <w:tcPr>
+            <w:tcW w:w="7745" w:type="dxa"/>
+          </w:tcPr>
+          <w:p>
+            <w:pPr>
+              <w:tabs>
+                <w:tab w:val="left" w:pos="5670"/>
+              </w:tabs>
+              <w:rPr>
+                <w:rFonts w:ascii="Arial" w:hAnsi="Arial" w:cs="Arial"/>
+              </w:rPr>
+            </w:pPr>
+            <w:r>
+              <w:rPr>
+                <w:rFonts w:ascii="Arial" w:hAnsi="Arial" w:cs="Arial"/>
+              </w:rPr>
+              <w:t>0.0770060050000001</w:t>
+            </w:r>
+          </w:p>
+        </w:tc>
+      </w:tr>
+      <w:tr>
+        <w:tc>
+          <w:tcPr>
+            <w:tcW w:w="1271" w:type="dxa"/>
+          </w:tcPr>
+          <w:p>
+            <w:pPr>
+              <w:tabs>
+                <w:tab w:val="left" w:pos="5670"/>
+              </w:tabs>
+              <w:rPr>
+                <w:rFonts w:ascii="Arial" w:hAnsi="Arial" w:cs="Arial"/>
+              </w:rPr>
+            </w:pPr>
+            <w:r>
+              <w:rPr>
+                <w:rFonts w:ascii="Arial" w:hAnsi="Arial" w:cs="Arial"/>
+              </w:rPr>
+              <w:t>5</w:t>
+            </w:r>
+          </w:p>
+        </w:tc>
+        <w:tc>
+          <w:tcPr>
+            <w:tcW w:w="7745" w:type="dxa"/>
+          </w:tcPr>
+          <w:p>
+            <w:pPr>
+              <w:tabs>
+                <w:tab w:val="left" w:pos="5670"/>
+              </w:tabs>
+              <w:rPr>
+                <w:rFonts w:ascii="Arial" w:hAnsi="Arial" w:cs="Arial"/>
+              </w:rPr>
+            </w:pPr>
+            <w:r>
+              <w:rPr>
+                <w:rFonts w:ascii="Arial" w:hAnsi="Arial" w:cs="Arial"/>
+              </w:rPr>
+              <w:t>0.12210413899999994</w:t>
+            </w:r>
+          </w:p>
+        </w:tc>
+      </w:tr>
+      <w:tr>
+        <w:tc>
+          <w:tcPr>
+            <w:tcW w:w="1271" w:type="dxa"/>
+          </w:tcPr>
+          <w:p>
+            <w:pPr>
+              <w:tabs>
+                <w:tab w:val="left" w:pos="5670"/>
+              </w:tabs>
+              <w:rPr>
+                <w:rFonts w:ascii="Arial" w:hAnsi="Arial" w:cs="Arial"/>
+              </w:rPr>
+            </w:pPr>
+            <w:r>
+              <w:rPr>
+                <w:rFonts w:ascii="Arial" w:hAnsi="Arial" w:cs="Arial"/>
+              </w:rPr>
+              <w:t>6</w:t>
+            </w:r>
+          </w:p>
+        </w:tc>
+        <w:tc>
+          <w:tcPr>
+            <w:tcW w:w="7745" w:type="dxa"/>
+          </w:tcPr>
+          <w:p>
+            <w:pPr>
+              <w:tabs>
+                <w:tab w:val="left" w:pos="5670"/>
+              </w:tabs>
+              <w:rPr>
+                <w:rFonts w:ascii="Arial" w:hAnsi="Arial" w:cs="Arial"/>
+              </w:rPr>
+            </w:pPr>
+            <w:r>
+              <w:rPr>
+                <w:rFonts w:ascii="Arial" w:hAnsi="Arial" w:cs="Arial"/>
+              </w:rPr>
+              <w:t>0.12650506800000005</w:t>
+            </w:r>
+          </w:p>
+        </w:tc>
+      </w:tr>
+      <w:tr>
+        <w:tc>
+          <w:tcPr>
+            <w:tcW w:w="1271" w:type="dxa"/>
+          </w:tcPr>
+          <w:p>
+            <w:pPr>
+              <w:tabs>
+                <w:tab w:val="left" w:pos="5670"/>
+              </w:tabs>
+              <w:rPr>
+                <w:rFonts w:ascii="Arial" w:hAnsi="Arial" w:cs="Arial"/>
+              </w:rPr>
+            </w:pPr>
+            <w:r>
+              <w:rPr>
+                <w:rFonts w:ascii="Arial" w:hAnsi="Arial" w:cs="Arial"/>
+              </w:rPr>
+              <w:t>7</w:t>
+            </w:r>
+          </w:p>
+        </w:tc>
+        <w:tc>
+          <w:tcPr>
+            <w:tcW w:w="7745" w:type="dxa"/>
+          </w:tcPr>
+          <w:p>
+            <w:pPr>
+              <w:tabs>
+                <w:tab w:val="left" w:pos="5670"/>
+              </w:tabs>
+              <w:rPr>
+                <w:rFonts w:ascii="Arial" w:hAnsi="Arial" w:cs="Arial"/>
+              </w:rPr>
+            </w:pPr>
+            <w:r>
+              <w:rPr>
+                <w:rFonts w:ascii="Arial" w:hAnsi="Arial" w:cs="Arial"/>
+              </w:rPr>
+              <w:t>0.652868255</w:t>
+            </w:r>
+          </w:p>
+        </w:tc>
+      </w:tr>
+    </w:tbl>
+    <w:p>
+      <w:pPr>
+        <w:tabs>
+          <w:tab w:val="left" w:pos="5670"/>
+        </w:tabs>
+        <w:rPr>
+          <w:rFonts w:ascii="Arial" w:hAnsi="Arial" w:cs="Arial"/>
+          <w:b/>
+        </w:rPr>
+      </w:pPr>
+    </w:p>
+    <w:p>
+      <w:pPr>
+        <w:tabs>
+          <w:tab w:val="left" w:pos="5670"/>
+        </w:tabs>
+        <w:rPr>
+          <w:rFonts w:ascii="Arial" w:hAnsi="Arial" w:cs="Arial"/>
+          <w:b/>
+        </w:rPr>
+      </w:pPr>
+      <w:r>
+        <w:rPr>
+          <w:rFonts w:ascii="Arial" w:hAnsi="Arial" w:cs="Arial"/>
+          <w:b/>
+        </w:rPr>
+        <w:t>Start sources, end sources and number of edges</w:t>
+      </w:r>
+      <w:r>
+        <w:rPr>
+          <w:rFonts w:ascii="Arial" w:hAnsi="Arial" w:cs="Arial"/>
+          <w:b/>
+        </w:rPr>
+        <w:t xml:space="preserve"> for 8 Threads</w:t>
+      </w:r>
+    </w:p>
+    <w:tbl>
+      <w:tblPr>
+        <w:tblStyle w:val="TableGrid"/>
+        <w:tblW w:w="0" w:type="auto"/>
+        <w:tblLook w:val="04A0" w:firstRow="1" w:lastRow="0" w:firstColumn="1" w:lastColumn="0" w:noHBand="0" w:noVBand="1"/>
+      </w:tblPr>
+      <w:tblGrid>
+        <w:gridCol w:w="2254"/>
+        <w:gridCol w:w="2254"/>
+        <w:gridCol w:w="2254"/>
+        <w:gridCol w:w="2254"/>
+      </w:tblGrid>
+      <w:tr>
+        <w:tc>
+          <w:tcPr>
+            <w:tcW w:w="2254" w:type="dxa"/>
+          </w:tcPr>
+          <w:p>
+            <w:pPr>
+              <w:tabs>
+                <w:tab w:val="left" w:pos="5670"/>
+              </w:tabs>
+              <w:rPr>
+                <w:rFonts w:ascii="Arial" w:hAnsi="Arial" w:cs="Arial"/>
+                <w:b/>
+              </w:rPr>
+            </w:pPr>
+            <w:r>
+              <w:rPr>
+                <w:rFonts w:ascii="Arial" w:hAnsi="Arial" w:cs="Arial"/>
+                <w:b/>
+              </w:rPr>
+              <w:t>Thread ID</w:t>
+            </w:r>
+          </w:p>
+        </w:tc>
+        <w:tc>
+          <w:tcPr>
+            <w:tcW w:w="2254" w:type="dxa"/>
+          </w:tcPr>
+          <w:p>
+            <w:pPr>
+              <w:tabs>
+                <w:tab w:val="left" w:pos="5670"/>
+              </w:tabs>
+              <w:rPr>
+                <w:rFonts w:ascii="Arial" w:hAnsi="Arial" w:cs="Arial"/>
+                <w:b/>
+              </w:rPr>
+            </w:pPr>
+            <w:r>
+              <w:rPr>
+                <w:rFonts w:ascii="Arial" w:hAnsi="Arial" w:cs="Arial"/>
+                <w:b/>
+              </w:rPr>
+              <w:t>Start Source</w:t>
+            </w:r>
+          </w:p>
+        </w:tc>
+        <w:tc>
+          <w:tcPr>
+            <w:tcW w:w="2254" w:type="dxa"/>
+          </w:tcPr>
+          <w:p>
+            <w:pPr>
+              <w:tabs>
+                <w:tab w:val="left" w:pos="5670"/>
+              </w:tabs>
+              <w:rPr>
+                <w:rFonts w:ascii="Arial" w:hAnsi="Arial" w:cs="Arial"/>
+                <w:b/>
+              </w:rPr>
+            </w:pPr>
+            <w:r>
+              <w:rPr>
+                <w:rFonts w:ascii="Arial" w:hAnsi="Arial" w:cs="Arial"/>
+                <w:b/>
+              </w:rPr>
+              <w:t>End Source</w:t>
+            </w:r>
+          </w:p>
+        </w:tc>
+        <w:tc>
+          <w:tcPr>
+            <w:tcW w:w="2254" w:type="dxa"/>
+          </w:tcPr>
+          <w:p>
+            <w:pPr>
+              <w:tabs>
+                <w:tab w:val="left" w:pos="5670"/>
+              </w:tabs>
+              <w:rPr>
+                <w:rFonts w:ascii="Arial" w:hAnsi="Arial" w:cs="Arial"/>
+                <w:b/>
+              </w:rPr>
+            </w:pPr>
+            <w:r>
+              <w:rPr>
+                <w:rFonts w:ascii="Arial" w:hAnsi="Arial" w:cs="Arial"/>
+                <w:b/>
+              </w:rPr>
+              <w:t>Number of edges</w:t>
+            </w:r>
+          </w:p>
+        </w:tc>
+      </w:tr>
+      <w:tr>
+        <w:tc>
+          <w:tcPr>
+            <w:tcW w:w="2254" w:type="dxa"/>
+          </w:tcPr>
+          <w:p>
+            <w:pPr>
+              <w:tabs>
+                <w:tab w:val="left" w:pos="5670"/>
+              </w:tabs>
+              <w:rPr>
+                <w:rFonts w:ascii="Arial" w:hAnsi="Arial" w:cs="Arial"/>
+              </w:rPr>
+            </w:pPr>
+            <w:r>
+              <w:rPr>
+                <w:rFonts w:ascii="Arial" w:hAnsi="Arial" w:cs="Arial"/>
+              </w:rPr>
+              <w:t>0</w:t>
+            </w:r>
+          </w:p>
+        </w:tc>
+        <w:tc>
+          <w:tcPr>
+            <w:tcW w:w="2254" w:type="dxa"/>
+          </w:tcPr>
+          <w:p>
+            <w:pPr>
+              <w:tabs>
+                <w:tab w:val="left" w:pos="5670"/>
+              </w:tabs>
+              <w:rPr>
+                <w:rFonts w:ascii="Arial" w:hAnsi="Arial" w:cs="Arial"/>
+              </w:rPr>
+            </w:pPr>
+            <w:r>
+              <w:rPr>
+                <w:rFonts w:ascii="Arial" w:hAnsi="Arial" w:cs="Arial"/>
+              </w:rPr>
+              <w:t>0</w:t>
+            </w:r>
+          </w:p>
+        </w:tc>
+        <w:tc>
+          <w:tcPr>
+            <w:tcW w:w="2254" w:type="dxa"/>
+          </w:tcPr>
+          <w:p>
+            <w:pPr>
+              <w:tabs>
+                <w:tab w:val="left" w:pos="5670"/>
+              </w:tabs>
+              <w:rPr>
+                <w:rFonts w:ascii="Arial" w:hAnsi="Arial" w:cs="Arial"/>
+              </w:rPr>
+            </w:pPr>
+            <w:r>
+              <w:rPr>
+                <w:rFonts w:ascii="Arial" w:hAnsi="Arial" w:cs="Arial"/>
+              </w:rPr>
+              <w:t>384078</w:t>
+            </w:r>
+          </w:p>
+        </w:tc>
+        <w:tc>
+          <w:tcPr>
+            <w:tcW w:w="2254" w:type="dxa"/>
+          </w:tcPr>
+          <w:p>
+            <w:pPr>
+              <w:tabs>
+                <w:tab w:val="left" w:pos="5670"/>
+              </w:tabs>
+              <w:rPr>
+                <w:rFonts w:ascii="Arial" w:hAnsi="Arial" w:cs="Arial"/>
+              </w:rPr>
+            </w:pPr>
+            <w:r>
+              <w:rPr>
+                <w:rFonts w:ascii="Arial" w:hAnsi="Arial" w:cs="Arial"/>
+              </w:rPr>
+              <w:t>45235870</w:t>
+            </w:r>
+          </w:p>
+        </w:tc>
+      </w:tr>
+      <w:tr>
+        <w:tc>
+          <w:tcPr>
+            <w:tcW w:w="2254" w:type="dxa"/>
+          </w:tcPr>
+          <w:p>
+            <w:pPr>
+              <w:tabs>
+                <w:tab w:val="left" w:pos="5670"/>
+              </w:tabs>
+              <w:rPr>
+                <w:rFonts w:ascii="Arial" w:hAnsi="Arial" w:cs="Arial"/>
+              </w:rPr>
+            </w:pPr>
+            <w:r>
+              <w:rPr>
+                <w:rFonts w:ascii="Arial" w:hAnsi="Arial" w:cs="Arial"/>
+              </w:rPr>
+              <w:t>1</w:t>
+            </w:r>
+          </w:p>
+        </w:tc>
+        <w:tc>
+          <w:tcPr>
+            <w:tcW w:w="2254" w:type="dxa"/>
+          </w:tcPr>
+          <w:p>
+            <w:pPr>
+              <w:tabs>
+                <w:tab w:val="left" w:pos="5670"/>
+              </w:tabs>
+              <w:rPr>
+                <w:rFonts w:ascii="Arial" w:hAnsi="Arial" w:cs="Arial"/>
+              </w:rPr>
+            </w:pPr>
+            <w:r>
+              <w:rPr>
+                <w:rFonts w:ascii="Arial" w:hAnsi="Arial" w:cs="Arial"/>
+              </w:rPr>
+              <w:t>384078</w:t>
+            </w:r>
+          </w:p>
+        </w:tc>
+        <w:tc>
+          <w:tcPr>
+            <w:tcW w:w="2254" w:type="dxa"/>
+          </w:tcPr>
+          <w:p>
+            <w:pPr>
+              <w:tabs>
+                <w:tab w:val="left" w:pos="5670"/>
+              </w:tabs>
+              <w:rPr>
+                <w:rFonts w:ascii="Arial" w:hAnsi="Arial" w:cs="Arial"/>
+              </w:rPr>
+            </w:pPr>
+            <w:r>
+              <w:rPr>
+                <w:rFonts w:ascii="Arial" w:hAnsi="Arial" w:cs="Arial"/>
+              </w:rPr>
+              <w:t>768156</w:t>
+            </w:r>
+          </w:p>
+        </w:tc>
+        <w:tc>
+          <w:tcPr>
+            <w:tcW w:w="2254" w:type="dxa"/>
+          </w:tcPr>
+          <w:p>
+            <w:pPr>
+              <w:tabs>
+                <w:tab w:val="left" w:pos="5670"/>
+              </w:tabs>
+              <w:rPr>
+                <w:rFonts w:ascii="Arial" w:hAnsi="Arial" w:cs="Arial"/>
+              </w:rPr>
+            </w:pPr>
+            <w:r>
+              <w:rPr>
+                <w:rFonts w:ascii="Arial" w:hAnsi="Arial" w:cs="Arial"/>
+              </w:rPr>
+              <w:t>27659651</w:t>
+            </w:r>
+          </w:p>
+        </w:tc>
+      </w:tr>
+      <w:tr>
+        <w:tc>
+          <w:tcPr>
+            <w:tcW w:w="2254" w:type="dxa"/>
+          </w:tcPr>
+          <w:p>
+            <w:pPr>
+              <w:tabs>
+                <w:tab w:val="left" w:pos="5670"/>
+              </w:tabs>
+              <w:rPr>
+                <w:rFonts w:ascii="Arial" w:hAnsi="Arial" w:cs="Arial"/>
+              </w:rPr>
+            </w:pPr>
+            <w:r>
+              <w:rPr>
+                <w:rFonts w:ascii="Arial" w:hAnsi="Arial" w:cs="Arial"/>
+              </w:rPr>
+              <w:t>2</w:t>
+            </w:r>
+          </w:p>
+        </w:tc>
+        <w:tc>
+          <w:tcPr>
+            <w:tcW w:w="2254" w:type="dxa"/>
+          </w:tcPr>
+          <w:p>
+            <w:pPr>
+              <w:tabs>
+                <w:tab w:val="left" w:pos="5670"/>
+              </w:tabs>
+              <w:rPr>
+                <w:rFonts w:ascii="Arial" w:hAnsi="Arial" w:cs="Arial"/>
+              </w:rPr>
+            </w:pPr>
+            <w:r>
+              <w:rPr>
+                <w:rFonts w:ascii="Arial" w:hAnsi="Arial" w:cs="Arial"/>
+              </w:rPr>
+              <w:t>768156</w:t>
+            </w:r>
+          </w:p>
+        </w:tc>
+        <w:tc>
+          <w:tcPr>
+            <w:tcW w:w="2254" w:type="dxa"/>
+          </w:tcPr>
+          <w:p>
+            <w:pPr>
+              <w:tabs>
+                <w:tab w:val="left" w:pos="5670"/>
+              </w:tabs>
+              <w:rPr>
+                <w:rFonts w:ascii="Arial" w:hAnsi="Arial" w:cs="Arial"/>
+              </w:rPr>
+            </w:pPr>
+            <w:r>
+              <w:rPr>
+                <w:rFonts w:ascii="Arial" w:hAnsi="Arial" w:cs="Arial"/>
+              </w:rPr>
+              <w:t>1152234</w:t>
+            </w:r>
+          </w:p>
+        </w:tc>
+        <w:tc>
+          <w:tcPr>
+            <w:tcW w:w="2254" w:type="dxa"/>
+          </w:tcPr>
+          <w:p>
+            <w:pPr>
+              <w:tabs>
+                <w:tab w:val="left" w:pos="5670"/>
+              </w:tabs>
+              <w:rPr>
+                <w:rFonts w:ascii="Arial" w:hAnsi="Arial" w:cs="Arial"/>
+              </w:rPr>
+            </w:pPr>
+            <w:r>
+              <w:rPr>
+                <w:rFonts w:ascii="Arial" w:hAnsi="Arial" w:cs="Arial"/>
+              </w:rPr>
+              <w:t>44683555</w:t>
+            </w:r>
+          </w:p>
+        </w:tc>
+      </w:tr>
+      <w:tr>
+        <w:tc>
+          <w:tcPr>
+            <w:tcW w:w="2254" w:type="dxa"/>
+          </w:tcPr>
+          <w:p>
+            <w:pPr>
+              <w:tabs>
+                <w:tab w:val="left" w:pos="5670"/>
+              </w:tabs>
+              <w:rPr>
+                <w:rFonts w:ascii="Arial" w:hAnsi="Arial" w:cs="Arial"/>
+              </w:rPr>
+            </w:pPr>
+            <w:r>
+              <w:rPr>
+                <w:rFonts w:ascii="Arial" w:hAnsi="Arial" w:cs="Arial"/>
+              </w:rPr>
+              <w:t>3</w:t>
+            </w:r>
+          </w:p>
+        </w:tc>
+        <w:tc>
+          <w:tcPr>
+            <w:tcW w:w="2254" w:type="dxa"/>
+          </w:tcPr>
+          <w:p>
+            <w:pPr>
+              <w:tabs>
+                <w:tab w:val="left" w:pos="5670"/>
+              </w:tabs>
+              <w:rPr>
+                <w:rFonts w:ascii="Arial" w:hAnsi="Arial" w:cs="Arial"/>
+              </w:rPr>
+            </w:pPr>
+            <w:r>
+              <w:rPr>
+                <w:rFonts w:ascii="Arial" w:hAnsi="Arial" w:cs="Arial"/>
+              </w:rPr>
+              <w:t>1152234</w:t>
+            </w:r>
+          </w:p>
+        </w:tc>
+        <w:tc>
+          <w:tcPr>
+            <w:tcW w:w="2254" w:type="dxa"/>
+          </w:tcPr>
+          <w:p>
+            <w:pPr>
+              <w:tabs>
+                <w:tab w:val="left" w:pos="5670"/>
+              </w:tabs>
+              <w:rPr>
+                <w:rFonts w:ascii="Arial" w:hAnsi="Arial" w:cs="Arial"/>
+              </w:rPr>
+            </w:pPr>
+            <w:r>
+              <w:rPr>
+                <w:rFonts w:ascii="Arial" w:hAnsi="Arial" w:cs="Arial"/>
+              </w:rPr>
+              <w:t>1536312</w:t>
+            </w:r>
+          </w:p>
+        </w:tc>
+        <w:tc>
+          <w:tcPr>
+            <w:tcW w:w="2254" w:type="dxa"/>
+          </w:tcPr>
+          <w:p>
+            <w:pPr>
+              <w:tabs>
+                <w:tab w:val="left" w:pos="5670"/>
+              </w:tabs>
+              <w:rPr>
+                <w:rFonts w:ascii="Arial" w:hAnsi="Arial" w:cs="Arial"/>
+              </w:rPr>
+            </w:pPr>
+            <w:r>
+              <w:rPr>
+                <w:rFonts w:ascii="Arial" w:hAnsi="Arial" w:cs="Arial"/>
+              </w:rPr>
+              <w:t>37791597</w:t>
+            </w:r>
+          </w:p>
+        </w:tc>
+      </w:tr>
+      <w:tr>
+        <w:tc>
+          <w:tcPr>
+            <w:tcW w:w="2254" w:type="dxa"/>
+          </w:tcPr>
+          <w:p>
+            <w:pPr>
+              <w:tabs>
+                <w:tab w:val="left" w:pos="5670"/>
+              </w:tabs>
+              <w:rPr>
+                <w:rFonts w:ascii="Arial" w:hAnsi="Arial" w:cs="Arial"/>
+              </w:rPr>
+            </w:pPr>
+            <w:r>
+              <w:rPr>
+                <w:rFonts w:ascii="Arial" w:hAnsi="Arial" w:cs="Arial"/>
+              </w:rPr>
+              <w:t>4</w:t>
+            </w:r>
+          </w:p>
+        </w:tc>
+        <w:tc>
+          <w:tcPr>
+            <w:tcW w:w="2254" w:type="dxa"/>
+          </w:tcPr>
+          <w:p>
+            <w:pPr>
+              <w:tabs>
+                <w:tab w:val="left" w:pos="5670"/>
+              </w:tabs>
+              <w:rPr>
+                <w:rFonts w:ascii="Arial" w:hAnsi="Arial" w:cs="Arial"/>
+              </w:rPr>
+            </w:pPr>
+            <w:r>
+              <w:rPr>
+                <w:rFonts w:ascii="Arial" w:hAnsi="Arial" w:cs="Arial"/>
+              </w:rPr>
+              <w:t>1536312</w:t>
+            </w:r>
+          </w:p>
+        </w:tc>
+        <w:tc>
+          <w:tcPr>
+            <w:tcW w:w="2254" w:type="dxa"/>
+          </w:tcPr>
+          <w:p>
+            <w:pPr>
+              <w:tabs>
+                <w:tab w:val="left" w:pos="5670"/>
+              </w:tabs>
+              <w:rPr>
+                <w:rFonts w:ascii="Arial" w:hAnsi="Arial" w:cs="Arial"/>
+              </w:rPr>
+            </w:pPr>
+            <w:r>
+              <w:rPr>
+                <w:rFonts w:ascii="Arial" w:hAnsi="Arial" w:cs="Arial"/>
+              </w:rPr>
+              <w:t>1920390</w:t>
+            </w:r>
+          </w:p>
+        </w:tc>
+        <w:tc>
+          <w:tcPr>
+            <w:tcW w:w="2254" w:type="dxa"/>
+          </w:tcPr>
+          <w:p>
+            <w:pPr>
+              <w:tabs>
+                <w:tab w:val="left" w:pos="5670"/>
+              </w:tabs>
+              <w:rPr>
+                <w:rFonts w:ascii="Arial" w:hAnsi="Arial" w:cs="Arial"/>
+              </w:rPr>
+            </w:pPr>
+            <w:r>
+              <w:rPr>
+                <w:rFonts w:ascii="Arial" w:hAnsi="Arial" w:cs="Arial"/>
+              </w:rPr>
+              <w:t>27921256</w:t>
+            </w:r>
+          </w:p>
+        </w:tc>
+      </w:tr>
+      <w:tr>
+        <w:tc>
+          <w:tcPr>
+            <w:tcW w:w="2254" w:type="dxa"/>
+          </w:tcPr>
+          <w:p>
+            <w:pPr>
+              <w:tabs>
+                <w:tab w:val="left" w:pos="5670"/>
+              </w:tabs>
+              <w:rPr>
+                <w:rFonts w:ascii="Arial" w:hAnsi="Arial" w:cs="Arial"/>
+              </w:rPr>
+            </w:pPr>
+            <w:r>
+              <w:rPr>
+                <w:rFonts w:ascii="Arial" w:hAnsi="Arial" w:cs="Arial"/>
+              </w:rPr>
+              <w:t>5</w:t>
+            </w:r>
+          </w:p>
+        </w:tc>
+        <w:tc>
+          <w:tcPr>
+            <w:tcW w:w="2254" w:type="dxa"/>
+          </w:tcPr>
+          <w:p>
+            <w:pPr>
+              <w:tabs>
+                <w:tab w:val="left" w:pos="5670"/>
+              </w:tabs>
+              <w:rPr>
+                <w:rFonts w:ascii="Arial" w:hAnsi="Arial" w:cs="Arial"/>
+              </w:rPr>
+            </w:pPr>
+            <w:r>
+              <w:rPr>
+                <w:rFonts w:ascii="Arial" w:hAnsi="Arial" w:cs="Arial"/>
+              </w:rPr>
+              <w:t>1920390</w:t>
+            </w:r>
+          </w:p>
+        </w:tc>
+        <w:tc>
+          <w:tcPr>
+            <w:tcW w:w="2254" w:type="dxa"/>
+          </w:tcPr>
+          <w:p>
+            <w:pPr>
+              <w:tabs>
+                <w:tab w:val="left" w:pos="5670"/>
+              </w:tabs>
+              <w:rPr>
+                <w:rFonts w:ascii="Arial" w:hAnsi="Arial" w:cs="Arial"/>
+              </w:rPr>
+            </w:pPr>
+            <w:r>
+              <w:rPr>
+                <w:rFonts w:ascii="Arial" w:hAnsi="Arial" w:cs="Arial"/>
+              </w:rPr>
+              <w:t>2304468</w:t>
+            </w:r>
+          </w:p>
+        </w:tc>
+        <w:tc>
+          <w:tcPr>
+            <w:tcW w:w="2254" w:type="dxa"/>
+          </w:tcPr>
+          <w:p>
+            <w:pPr>
+              <w:tabs>
+                <w:tab w:val="left" w:pos="5670"/>
+              </w:tabs>
+              <w:rPr>
+                <w:rFonts w:ascii="Arial" w:hAnsi="Arial" w:cs="Arial"/>
+              </w:rPr>
+            </w:pPr>
+            <w:r>
+              <w:rPr>
+                <w:rFonts w:ascii="Arial" w:hAnsi="Arial" w:cs="Arial"/>
+              </w:rPr>
+              <w:t>19961320</w:t>
+            </w:r>
+          </w:p>
+        </w:tc>
+      </w:tr>
+      <w:tr>
+        <w:tc>
+          <w:tcPr>
+            <w:tcW w:w="2254" w:type="dxa"/>
+          </w:tcPr>
+          <w:p>
+            <w:pPr>
+              <w:tabs>
+                <w:tab w:val="left" w:pos="5670"/>
+              </w:tabs>
+              <w:rPr>
+                <w:rFonts w:ascii="Arial" w:hAnsi="Arial" w:cs="Arial"/>
+              </w:rPr>
+            </w:pPr>
+            <w:r>
+              <w:rPr>
+                <w:rFonts w:ascii="Arial" w:hAnsi="Arial" w:cs="Arial"/>
+              </w:rPr>
+              <w:t>6</w:t>
+            </w:r>
+          </w:p>
+        </w:tc>
+        <w:tc>
+          <w:tcPr>
+            <w:tcW w:w="2254" w:type="dxa"/>
+          </w:tcPr>
+          <w:p>
+            <w:pPr>
+              <w:tabs>
+                <w:tab w:val="left" w:pos="5670"/>
+              </w:tabs>
+              <w:rPr>
+                <w:rFonts w:ascii="Arial" w:hAnsi="Arial" w:cs="Arial"/>
+              </w:rPr>
+            </w:pPr>
+            <w:r>
+              <w:rPr>
+                <w:rFonts w:ascii="Arial" w:hAnsi="Arial" w:cs="Arial"/>
+              </w:rPr>
+              <w:t>2304468</w:t>
+            </w:r>
+          </w:p>
+        </w:tc>
+        <w:tc>
+          <w:tcPr>
+            <w:tcW w:w="2254" w:type="dxa"/>
+          </w:tcPr>
+          <w:p>
+            <w:pPr>
+              <w:tabs>
+                <w:tab w:val="left" w:pos="5670"/>
+              </w:tabs>
+              <w:rPr>
+                <w:rFonts w:ascii="Arial" w:hAnsi="Arial" w:cs="Arial"/>
+              </w:rPr>
+            </w:pPr>
+            <w:r>
+              <w:rPr>
+                <w:rFonts w:ascii="Arial" w:hAnsi="Arial" w:cs="Arial"/>
+              </w:rPr>
+              <w:t>2688546</w:t>
+            </w:r>
+          </w:p>
+        </w:tc>
+        <w:tc>
+          <w:tcPr>
+            <w:tcW w:w="2254" w:type="dxa"/>
+          </w:tcPr>
+          <w:p>
+            <w:pPr>
+              <w:tabs>
+                <w:tab w:val="left" w:pos="5670"/>
+              </w:tabs>
+              <w:rPr>
+                <w:rFonts w:ascii="Arial" w:hAnsi="Arial" w:cs="Arial"/>
+              </w:rPr>
+            </w:pPr>
+            <w:r>
+              <w:rPr>
+                <w:rFonts w:ascii="Arial" w:hAnsi="Arial" w:cs="Arial"/>
+              </w:rPr>
+              <w:t>17360006</w:t>
+            </w:r>
+          </w:p>
+        </w:tc>
+      </w:tr>
+      <w:tr>
+        <w:tc>
+          <w:tcPr>
+            <w:tcW w:w="2254" w:type="dxa"/>
+          </w:tcPr>
+          <w:p>
+            <w:pPr>
+              <w:tabs>
+                <w:tab w:val="left" w:pos="5670"/>
+              </w:tabs>
+              <w:rPr>
+                <w:rFonts w:ascii="Arial" w:hAnsi="Arial" w:cs="Arial"/>
+              </w:rPr>
+            </w:pPr>
+            <w:r>
+              <w:rPr>
+                <w:rFonts w:ascii="Arial" w:hAnsi="Arial" w:cs="Arial"/>
+              </w:rPr>
+              <w:t>7</w:t>
+            </w:r>
+          </w:p>
+        </w:tc>
+        <w:tc>
+          <w:tcPr>
+            <w:tcW w:w="2254" w:type="dxa"/>
+          </w:tcPr>
+          <w:p>
+            <w:pPr>
+              <w:tabs>
+                <w:tab w:val="left" w:pos="5670"/>
+              </w:tabs>
+              <w:rPr>
+                <w:rFonts w:ascii="Arial" w:hAnsi="Arial" w:cs="Arial"/>
+              </w:rPr>
+            </w:pPr>
+            <w:r>
+              <w:rPr>
+                <w:rFonts w:ascii="Arial" w:hAnsi="Arial" w:cs="Arial"/>
+              </w:rPr>
+              <w:t>2688546</w:t>
+            </w:r>
+          </w:p>
+        </w:tc>
+        <w:tc>
+          <w:tcPr>
+            <w:tcW w:w="2254" w:type="dxa"/>
+          </w:tcPr>
+          <w:p>
+            <w:pPr>
+              <w:tabs>
+                <w:tab w:val="left" w:pos="5670"/>
+              </w:tabs>
+              <w:rPr>
+                <w:rFonts w:ascii="Arial" w:hAnsi="Arial" w:cs="Arial"/>
+              </w:rPr>
+            </w:pPr>
+            <w:r>
+              <w:rPr>
+                <w:rFonts w:ascii="Arial" w:hAnsi="Arial" w:cs="Arial"/>
+              </w:rPr>
+              <w:t>3072624</w:t>
+            </w:r>
+          </w:p>
+        </w:tc>
+        <w:tc>
+          <w:tcPr>
+            <w:tcW w:w="2254" w:type="dxa"/>
+          </w:tcPr>
+          <w:p>
+            <w:pPr>
+              <w:tabs>
+                <w:tab w:val="left" w:pos="5670"/>
+              </w:tabs>
+              <w:rPr>
+                <w:rFonts w:ascii="Arial" w:hAnsi="Arial" w:cs="Arial"/>
+              </w:rPr>
+            </w:pPr>
+            <w:r>
+              <w:rPr>
+                <w:rFonts w:ascii="Arial" w:hAnsi="Arial" w:cs="Arial"/>
+              </w:rPr>
+              <w:t>13756865</w:t>
+            </w:r>
+            <w:bookmarkStart w:id="0" w:name="_GoBack"/>
+            <w:bookmarkEnd w:id="0"/>
           </w:p>
         </w:tc>
       </w:tr>
@@ -2198,6 +3719,25 @@
       <w:lang w:eastAsia="en-GB"/>
     </w:rPr>
   </w:style>
+  <w:style w:type="table" w:styleId="TableGrid">
+    <w:name w:val="Table Grid"/>
+    <w:basedOn w:val="TableNormal"/>
+    <w:uiPriority w:val="39"/>
+    <w:rsid w:val="0016478A"/>
+    <w:pPr>
+      <w:spacing w:after="0" w:line="240" w:lineRule="auto"/>
+    </w:pPr>
+    <w:tblPr>
+      <w:tblBorders>
+        <w:top w:val="single" w:sz="4" w:space="0" w:color="auto"/>
+        <w:left w:val="single" w:sz="4" w:space="0" w:color="auto"/>
+        <w:bottom w:val="single" w:sz="4" w:space="0" w:color="auto"/>
+        <w:right w:val="single" w:sz="4" w:space="0" w:color="auto"/>
+        <w:insideH w:val="single" w:sz="4" w:space="0" w:color="auto"/>
+        <w:insideV w:val="single" w:sz="4" w:space="0" w:color="auto"/>
+      </w:tblBorders>
+    </w:tblPr>
+  </w:style>
 </w:styles>
 </file>
 

</xml_diff>

<commit_message>
Question 3 finished, starting Question 4
</commit_message>
<xml_diff>
--- a/CSC3021 Concurrent Programming Assignment 2.docx
+++ b/CSC3021 Concurrent Programming Assignment 2.docx
@@ -1865,7 +1865,19 @@
         <w:rPr>
           <w:rFonts w:ascii="Arial" w:hAnsi="Arial" w:cs="Arial"/>
         </w:rPr>
-        <w:t>As we can see from the above graphs, we can see that by using concurrency, we can get a significant speedup over our sequential implementation. When we look at using 8 threads compared to the 1 thread results, we can see that the time at least 2x as fast as the 1 thread results. When we look at the e</w:t>
+        <w:t>As we can see from the above graphs, we can see that by using concurrency, we can get a significant speedup over our sequential implementation.</w:t>
+      </w:r>
+      <w:r>
+        <w:rPr>
+          <w:rFonts w:ascii="Arial" w:hAnsi="Arial" w:cs="Arial"/>
+        </w:rPr>
+        <w:t xml:space="preserve"> In the first graph we can see random spikes like thread 2 taking a longer time to execute one iteration than 1 thread. This may be due to some process running in the background that were not happening during the 1 thread execution.</w:t>
+      </w:r>
+      <w:r>
+        <w:rPr>
+          <w:rFonts w:ascii="Arial" w:hAnsi="Arial" w:cs="Arial"/>
+        </w:rPr>
+        <w:t xml:space="preserve"> When we look at using 8 threads compared to the 1 thread results, we can see that the time at least 2x as fast as the 1 thread results. When we look at the e</w:t>
       </w:r>
       <w:r>
         <w:rPr>
@@ -1939,7 +1951,6 @@
           <w:rFonts w:ascii="Arial" w:hAnsi="Arial" w:cs="Arial"/>
           <w:b/>
         </w:rPr>
-        <w:lastRenderedPageBreak/>
         <w:t>Question 3: Measuring Workload Balance</w:t>
       </w:r>
     </w:p>
@@ -1953,426 +1964,73 @@
           <w:b/>
         </w:rPr>
       </w:pPr>
-      <w:r>
+    </w:p>
+    <w:p>
+      <w:pPr>
+        <w:tabs>
+          <w:tab w:val="left" w:pos="5670"/>
+        </w:tabs>
         <w:rPr>
           <w:rFonts w:ascii="Arial" w:hAnsi="Arial" w:cs="Arial"/>
           <w:b/>
         </w:rPr>
-        <w:t>Iteration Time for 8 Threads</w:t>
-      </w:r>
-    </w:p>
-    <w:tbl>
-      <w:tblPr>
-        <w:tblStyle w:val="TableGrid"/>
-        <w:tblW w:w="0" w:type="auto"/>
-        <w:tblLook w:val="04A0" w:firstRow="1" w:lastRow="0" w:firstColumn="1" w:lastColumn="0" w:noHBand="0" w:noVBand="1"/>
-      </w:tblPr>
-      <w:tblGrid>
-        <w:gridCol w:w="1271"/>
-        <w:gridCol w:w="7745"/>
-      </w:tblGrid>
-      <w:tr>
-        <w:tc>
-          <w:tcPr>
-            <w:tcW w:w="1271" w:type="dxa"/>
-          </w:tcPr>
-          <w:p>
-            <w:pPr>
-              <w:tabs>
-                <w:tab w:val="left" w:pos="5670"/>
-              </w:tabs>
-              <w:rPr>
-                <w:rFonts w:ascii="Arial" w:hAnsi="Arial" w:cs="Arial"/>
-                <w:b/>
-              </w:rPr>
-            </w:pPr>
-            <w:r>
-              <w:rPr>
-                <w:rFonts w:ascii="Arial" w:hAnsi="Arial" w:cs="Arial"/>
-                <w:b/>
-              </w:rPr>
-              <w:t>Thread ID</w:t>
-            </w:r>
-          </w:p>
-        </w:tc>
-        <w:tc>
-          <w:tcPr>
-            <w:tcW w:w="7745" w:type="dxa"/>
-          </w:tcPr>
-          <w:p>
-            <w:pPr>
-              <w:tabs>
-                <w:tab w:val="left" w:pos="5670"/>
-              </w:tabs>
-              <w:jc w:val="center"/>
-              <w:rPr>
-                <w:rFonts w:ascii="Arial" w:hAnsi="Arial" w:cs="Arial"/>
-                <w:b/>
-              </w:rPr>
-            </w:pPr>
-            <w:r>
-              <w:rPr>
-                <w:rFonts w:ascii="Arial" w:hAnsi="Arial" w:cs="Arial"/>
-                <w:b/>
-              </w:rPr>
-              <w:t>Timing (Seconds)</w:t>
-            </w:r>
-          </w:p>
-        </w:tc>
-      </w:tr>
-      <w:tr>
-        <w:tc>
-          <w:tcPr>
-            <w:tcW w:w="1271" w:type="dxa"/>
-          </w:tcPr>
-          <w:p>
-            <w:pPr>
-              <w:tabs>
-                <w:tab w:val="left" w:pos="5670"/>
-              </w:tabs>
-              <w:rPr>
-                <w:rFonts w:ascii="Arial" w:hAnsi="Arial" w:cs="Arial"/>
-              </w:rPr>
-            </w:pPr>
-            <w:r>
-              <w:rPr>
-                <w:rFonts w:ascii="Arial" w:hAnsi="Arial" w:cs="Arial"/>
-              </w:rPr>
-              <w:t>0</w:t>
-            </w:r>
-          </w:p>
-        </w:tc>
-        <w:tc>
-          <w:tcPr>
-            <w:tcW w:w="7745" w:type="dxa"/>
-          </w:tcPr>
-          <w:p>
-            <w:pPr>
-              <w:tabs>
-                <w:tab w:val="left" w:pos="5670"/>
-              </w:tabs>
-              <w:rPr>
-                <w:rFonts w:ascii="Arial" w:hAnsi="Arial" w:cs="Arial"/>
-              </w:rPr>
-            </w:pPr>
-            <w:r>
-              <w:rPr>
-                <w:rFonts w:ascii="Arial" w:hAnsi="Arial" w:cs="Arial"/>
-              </w:rPr>
-              <w:t>0.01849288800000015</w:t>
-            </w:r>
-          </w:p>
-        </w:tc>
-      </w:tr>
-      <w:tr>
-        <w:tc>
-          <w:tcPr>
-            <w:tcW w:w="1271" w:type="dxa"/>
-          </w:tcPr>
-          <w:p>
-            <w:pPr>
-              <w:tabs>
-                <w:tab w:val="left" w:pos="5670"/>
-              </w:tabs>
-              <w:rPr>
-                <w:rFonts w:ascii="Arial" w:hAnsi="Arial" w:cs="Arial"/>
-              </w:rPr>
-            </w:pPr>
-            <w:r>
-              <w:rPr>
-                <w:rFonts w:ascii="Arial" w:hAnsi="Arial" w:cs="Arial"/>
-              </w:rPr>
-              <w:t>1</w:t>
-            </w:r>
-          </w:p>
-        </w:tc>
-        <w:tc>
-          <w:tcPr>
-            <w:tcW w:w="7745" w:type="dxa"/>
-          </w:tcPr>
-          <w:p>
-            <w:pPr>
-              <w:tabs>
-                <w:tab w:val="left" w:pos="5670"/>
-              </w:tabs>
-              <w:rPr>
-                <w:rFonts w:ascii="Arial" w:hAnsi="Arial" w:cs="Arial"/>
-              </w:rPr>
-            </w:pPr>
-            <w:r>
-              <w:rPr>
-                <w:rFonts w:ascii="Arial" w:hAnsi="Arial" w:cs="Arial"/>
-              </w:rPr>
-              <w:t>0.21048053499999997</w:t>
-            </w:r>
-          </w:p>
-        </w:tc>
-      </w:tr>
-      <w:tr>
-        <w:tc>
-          <w:tcPr>
-            <w:tcW w:w="1271" w:type="dxa"/>
-          </w:tcPr>
-          <w:p>
-            <w:pPr>
-              <w:tabs>
-                <w:tab w:val="left" w:pos="5670"/>
-              </w:tabs>
-              <w:rPr>
-                <w:rFonts w:ascii="Arial" w:hAnsi="Arial" w:cs="Arial"/>
-              </w:rPr>
-            </w:pPr>
-            <w:r>
-              <w:rPr>
-                <w:rFonts w:ascii="Arial" w:hAnsi="Arial" w:cs="Arial"/>
-              </w:rPr>
-              <w:t>2</w:t>
-            </w:r>
-          </w:p>
-        </w:tc>
-        <w:tc>
-          <w:tcPr>
-            <w:tcW w:w="7745" w:type="dxa"/>
-          </w:tcPr>
-          <w:p>
-            <w:pPr>
-              <w:tabs>
-                <w:tab w:val="left" w:pos="5670"/>
-              </w:tabs>
-              <w:rPr>
-                <w:rFonts w:ascii="Arial" w:hAnsi="Arial" w:cs="Arial"/>
-              </w:rPr>
-            </w:pPr>
-            <w:r>
-              <w:rPr>
-                <w:rFonts w:ascii="Arial" w:hAnsi="Arial" w:cs="Arial"/>
-              </w:rPr>
-              <w:t>0.08799580799999984</w:t>
-            </w:r>
-          </w:p>
-        </w:tc>
-      </w:tr>
-      <w:tr>
-        <w:tc>
-          <w:tcPr>
-            <w:tcW w:w="1271" w:type="dxa"/>
-          </w:tcPr>
-          <w:p>
-            <w:pPr>
-              <w:tabs>
-                <w:tab w:val="left" w:pos="5670"/>
-              </w:tabs>
-              <w:rPr>
-                <w:rFonts w:ascii="Arial" w:hAnsi="Arial" w:cs="Arial"/>
-              </w:rPr>
-            </w:pPr>
-            <w:r>
-              <w:rPr>
-                <w:rFonts w:ascii="Arial" w:hAnsi="Arial" w:cs="Arial"/>
-              </w:rPr>
-              <w:t>3</w:t>
-            </w:r>
-          </w:p>
-        </w:tc>
-        <w:tc>
-          <w:tcPr>
-            <w:tcW w:w="7745" w:type="dxa"/>
-          </w:tcPr>
-          <w:p>
-            <w:pPr>
-              <w:tabs>
-                <w:tab w:val="left" w:pos="5670"/>
-              </w:tabs>
-              <w:rPr>
-                <w:rFonts w:ascii="Arial" w:hAnsi="Arial" w:cs="Arial"/>
-              </w:rPr>
-            </w:pPr>
-            <w:r>
-              <w:rPr>
-                <w:rFonts w:ascii="Arial" w:hAnsi="Arial" w:cs="Arial"/>
-              </w:rPr>
-              <w:t>0.11908959400000008</w:t>
-            </w:r>
-          </w:p>
-        </w:tc>
-      </w:tr>
-      <w:tr>
-        <w:tc>
-          <w:tcPr>
-            <w:tcW w:w="1271" w:type="dxa"/>
-          </w:tcPr>
-          <w:p>
-            <w:pPr>
-              <w:tabs>
-                <w:tab w:val="left" w:pos="5670"/>
-              </w:tabs>
-              <w:rPr>
-                <w:rFonts w:ascii="Arial" w:hAnsi="Arial" w:cs="Arial"/>
-              </w:rPr>
-            </w:pPr>
-            <w:r>
-              <w:rPr>
-                <w:rFonts w:ascii="Arial" w:hAnsi="Arial" w:cs="Arial"/>
-              </w:rPr>
-              <w:t>4</w:t>
-            </w:r>
-          </w:p>
-        </w:tc>
-        <w:tc>
-          <w:tcPr>
-            <w:tcW w:w="7745" w:type="dxa"/>
-          </w:tcPr>
-          <w:p>
-            <w:pPr>
-              <w:tabs>
-                <w:tab w:val="left" w:pos="5670"/>
-              </w:tabs>
-              <w:rPr>
-                <w:rFonts w:ascii="Arial" w:hAnsi="Arial" w:cs="Arial"/>
-              </w:rPr>
-            </w:pPr>
-            <w:r>
-              <w:rPr>
-                <w:rFonts w:ascii="Arial" w:hAnsi="Arial" w:cs="Arial"/>
-              </w:rPr>
-              <w:t>0.0770060050000001</w:t>
-            </w:r>
-          </w:p>
-        </w:tc>
-      </w:tr>
-      <w:tr>
-        <w:tc>
-          <w:tcPr>
-            <w:tcW w:w="1271" w:type="dxa"/>
-          </w:tcPr>
-          <w:p>
-            <w:pPr>
-              <w:tabs>
-                <w:tab w:val="left" w:pos="5670"/>
-              </w:tabs>
-              <w:rPr>
-                <w:rFonts w:ascii="Arial" w:hAnsi="Arial" w:cs="Arial"/>
-              </w:rPr>
-            </w:pPr>
-            <w:r>
-              <w:rPr>
-                <w:rFonts w:ascii="Arial" w:hAnsi="Arial" w:cs="Arial"/>
-              </w:rPr>
-              <w:t>5</w:t>
-            </w:r>
-          </w:p>
-        </w:tc>
-        <w:tc>
-          <w:tcPr>
-            <w:tcW w:w="7745" w:type="dxa"/>
-          </w:tcPr>
-          <w:p>
-            <w:pPr>
-              <w:tabs>
-                <w:tab w:val="left" w:pos="5670"/>
-              </w:tabs>
-              <w:rPr>
-                <w:rFonts w:ascii="Arial" w:hAnsi="Arial" w:cs="Arial"/>
-              </w:rPr>
-            </w:pPr>
-            <w:r>
-              <w:rPr>
-                <w:rFonts w:ascii="Arial" w:hAnsi="Arial" w:cs="Arial"/>
-              </w:rPr>
-              <w:t>0.12210413899999994</w:t>
-            </w:r>
-          </w:p>
-        </w:tc>
-      </w:tr>
-      <w:tr>
-        <w:tc>
-          <w:tcPr>
-            <w:tcW w:w="1271" w:type="dxa"/>
-          </w:tcPr>
-          <w:p>
-            <w:pPr>
-              <w:tabs>
-                <w:tab w:val="left" w:pos="5670"/>
-              </w:tabs>
-              <w:rPr>
-                <w:rFonts w:ascii="Arial" w:hAnsi="Arial" w:cs="Arial"/>
-              </w:rPr>
-            </w:pPr>
-            <w:r>
-              <w:rPr>
-                <w:rFonts w:ascii="Arial" w:hAnsi="Arial" w:cs="Arial"/>
-              </w:rPr>
-              <w:t>6</w:t>
-            </w:r>
-          </w:p>
-        </w:tc>
-        <w:tc>
-          <w:tcPr>
-            <w:tcW w:w="7745" w:type="dxa"/>
-          </w:tcPr>
-          <w:p>
-            <w:pPr>
-              <w:tabs>
-                <w:tab w:val="left" w:pos="5670"/>
-              </w:tabs>
-              <w:rPr>
-                <w:rFonts w:ascii="Arial" w:hAnsi="Arial" w:cs="Arial"/>
-              </w:rPr>
-            </w:pPr>
-            <w:r>
-              <w:rPr>
-                <w:rFonts w:ascii="Arial" w:hAnsi="Arial" w:cs="Arial"/>
-              </w:rPr>
-              <w:t>0.12650506800000005</w:t>
-            </w:r>
-          </w:p>
-        </w:tc>
-      </w:tr>
-      <w:tr>
-        <w:tc>
-          <w:tcPr>
-            <w:tcW w:w="1271" w:type="dxa"/>
-          </w:tcPr>
-          <w:p>
-            <w:pPr>
-              <w:tabs>
-                <w:tab w:val="left" w:pos="5670"/>
-              </w:tabs>
-              <w:rPr>
-                <w:rFonts w:ascii="Arial" w:hAnsi="Arial" w:cs="Arial"/>
-              </w:rPr>
-            </w:pPr>
-            <w:r>
-              <w:rPr>
-                <w:rFonts w:ascii="Arial" w:hAnsi="Arial" w:cs="Arial"/>
-              </w:rPr>
-              <w:t>7</w:t>
-            </w:r>
-          </w:p>
-        </w:tc>
-        <w:tc>
-          <w:tcPr>
-            <w:tcW w:w="7745" w:type="dxa"/>
-          </w:tcPr>
-          <w:p>
-            <w:pPr>
-              <w:tabs>
-                <w:tab w:val="left" w:pos="5670"/>
-              </w:tabs>
-              <w:rPr>
-                <w:rFonts w:ascii="Arial" w:hAnsi="Arial" w:cs="Arial"/>
-              </w:rPr>
-            </w:pPr>
-            <w:r>
-              <w:rPr>
-                <w:rFonts w:ascii="Arial" w:hAnsi="Arial" w:cs="Arial"/>
-              </w:rPr>
-              <w:t>0.652868255</w:t>
-            </w:r>
-          </w:p>
-        </w:tc>
-      </w:tr>
-    </w:tbl>
+      </w:pPr>
+      <w:r>
+        <w:rPr>
+          <w:rFonts w:ascii="Arial" w:hAnsi="Arial" w:cs="Arial"/>
+          <w:b/>
+          <w:noProof/>
+        </w:rPr>
+        <w:drawing>
+          <wp:inline distT="0" distB="0" distL="0" distR="0" wp14:anchorId="1A7A5B0C" wp14:editId="5ADA9878">
+            <wp:extent cx="5462270" cy="3633470"/>
+            <wp:effectExtent l="0" t="0" r="5080" b="0"/>
+            <wp:docPr id="3" name="Picture 3" descr="C:\Users\Carl\AppData\Local\Microsoft\Windows\INetCache\Content.MSO\98240167.tmp"/>
+            <wp:cNvGraphicFramePr>
+              <a:graphicFrameLocks xmlns:a="http://schemas.openxmlformats.org/drawingml/2006/main" noChangeAspect="1"/>
+            </wp:cNvGraphicFramePr>
+            <a:graphic xmlns:a="http://schemas.openxmlformats.org/drawingml/2006/main">
+              <a:graphicData uri="http://schemas.openxmlformats.org/drawingml/2006/picture">
+                <pic:pic xmlns:pic="http://schemas.openxmlformats.org/drawingml/2006/picture">
+                  <pic:nvPicPr>
+                    <pic:cNvPr id="0" name="Picture 1" descr="C:\Users\Carl\AppData\Local\Microsoft\Windows\INetCache\Content.MSO\98240167.tmp"/>
+                    <pic:cNvPicPr>
+                      <a:picLocks noChangeAspect="1" noChangeArrowheads="1"/>
+                    </pic:cNvPicPr>
+                  </pic:nvPicPr>
+                  <pic:blipFill>
+                    <a:blip r:embed="rId6">
+                      <a:extLst>
+                        <a:ext uri="{28A0092B-C50C-407E-A947-70E740481C1C}">
+                          <a14:useLocalDpi xmlns:a14="http://schemas.microsoft.com/office/drawing/2010/main" val="0"/>
+                        </a:ext>
+                      </a:extLst>
+                    </a:blip>
+                    <a:srcRect/>
+                    <a:stretch>
+                      <a:fillRect/>
+                    </a:stretch>
+                  </pic:blipFill>
+                  <pic:spPr bwMode="auto">
+                    <a:xfrm>
+                      <a:off x="0" y="0"/>
+                      <a:ext cx="5462270" cy="3633470"/>
+                    </a:xfrm>
+                    <a:prstGeom prst="rect">
+                      <a:avLst/>
+                    </a:prstGeom>
+                    <a:noFill/>
+                    <a:ln>
+                      <a:noFill/>
+                    </a:ln>
+                  </pic:spPr>
+                </pic:pic>
+              </a:graphicData>
+            </a:graphic>
+          </wp:inline>
+        </w:drawing>
+      </w:r>
+    </w:p>
     <w:p>
       <w:pPr>
         <w:tabs>
@@ -2380,9 +2038,66 @@
         </w:tabs>
         <w:rPr>
           <w:rFonts w:ascii="Arial" w:hAnsi="Arial" w:cs="Arial"/>
-          <w:b/>
-        </w:rPr>
-      </w:pPr>
+        </w:rPr>
+      </w:pPr>
+      <w:r>
+        <w:rPr>
+          <w:rFonts w:ascii="Arial" w:hAnsi="Arial" w:cs="Arial"/>
+        </w:rPr>
+        <w:t xml:space="preserve">As we can see from the above graph, there does seem to be a correlation between time taken for a thread to finish execution of the </w:t>
+      </w:r>
+      <w:proofErr w:type="gramStart"/>
+      <w:r>
+        <w:rPr>
+          <w:rFonts w:ascii="Arial" w:hAnsi="Arial" w:cs="Arial"/>
+        </w:rPr>
+        <w:t>iterate(</w:t>
+      </w:r>
+      <w:proofErr w:type="gramEnd"/>
+      <w:r>
+        <w:rPr>
+          <w:rFonts w:ascii="Arial" w:hAnsi="Arial" w:cs="Arial"/>
+        </w:rPr>
+        <w:t xml:space="preserve">) method and number of edges that a thread need to compute. Thread 0 has the most edges that needs to be computed and it takes the longest amount of time to finish </w:t>
+      </w:r>
+      <w:r>
+        <w:rPr>
+          <w:rFonts w:ascii="Arial" w:hAnsi="Arial" w:cs="Arial"/>
+        </w:rPr>
+        <w:t xml:space="preserve">execution. Thread 7 has the least amount of edges that need to be computed </w:t>
+      </w:r>
+      <w:proofErr w:type="gramStart"/>
+      <w:r>
+        <w:rPr>
+          <w:rFonts w:ascii="Arial" w:hAnsi="Arial" w:cs="Arial"/>
+        </w:rPr>
+        <w:t>and also</w:t>
+      </w:r>
+      <w:proofErr w:type="gramEnd"/>
+      <w:r>
+        <w:rPr>
+          <w:rFonts w:ascii="Arial" w:hAnsi="Arial" w:cs="Arial"/>
+        </w:rPr>
+        <w:t xml:space="preserve"> fastest to finish execution. Apart from an </w:t>
+      </w:r>
+      <w:r>
+        <w:rPr>
+          <w:rFonts w:ascii="Arial" w:hAnsi="Arial" w:cs="Arial"/>
+        </w:rPr>
+        <w:t>abnormality</w:t>
+      </w:r>
+      <w:r>
+        <w:rPr>
+          <w:rFonts w:ascii="Arial" w:hAnsi="Arial" w:cs="Arial"/>
+        </w:rPr>
+        <w:t xml:space="preserve"> with thread </w:t>
+      </w:r>
+      <w:r>
+        <w:rPr>
+          <w:rFonts w:ascii="Arial" w:hAnsi="Arial" w:cs="Arial"/>
+        </w:rPr>
+        <w:t>1, more edges are calculated with the first threads as opposed to the last threads. This shows that there is an imbalance in the program where starting threads compute more than the last threads. To solve this problem, I will need to find a way to balance the threads among all the processors</w:t>
+      </w:r>
     </w:p>
     <w:p>
       <w:pPr>
@@ -2391,831 +2106,10 @@
         </w:tabs>
         <w:rPr>
           <w:rFonts w:ascii="Arial" w:hAnsi="Arial" w:cs="Arial"/>
-          <w:b/>
-        </w:rPr>
-      </w:pPr>
-      <w:r>
-        <w:rPr>
-          <w:rFonts w:ascii="Arial" w:hAnsi="Arial" w:cs="Arial"/>
-          <w:b/>
-        </w:rPr>
-        <w:t>Start sources, end sources and number of edges</w:t>
-      </w:r>
-      <w:r>
-        <w:rPr>
-          <w:rFonts w:ascii="Arial" w:hAnsi="Arial" w:cs="Arial"/>
-          <w:b/>
-        </w:rPr>
-        <w:t xml:space="preserve"> for 8 Threads</w:t>
-      </w:r>
-    </w:p>
-    <w:tbl>
-      <w:tblPr>
-        <w:tblStyle w:val="TableGrid"/>
-        <w:tblW w:w="0" w:type="auto"/>
-        <w:tblLook w:val="04A0" w:firstRow="1" w:lastRow="0" w:firstColumn="1" w:lastColumn="0" w:noHBand="0" w:noVBand="1"/>
-      </w:tblPr>
-      <w:tblGrid>
-        <w:gridCol w:w="2254"/>
-        <w:gridCol w:w="2254"/>
-        <w:gridCol w:w="2254"/>
-        <w:gridCol w:w="2254"/>
-      </w:tblGrid>
-      <w:tr>
-        <w:tc>
-          <w:tcPr>
-            <w:tcW w:w="2254" w:type="dxa"/>
-          </w:tcPr>
-          <w:p>
-            <w:pPr>
-              <w:tabs>
-                <w:tab w:val="left" w:pos="5670"/>
-              </w:tabs>
-              <w:rPr>
-                <w:rFonts w:ascii="Arial" w:hAnsi="Arial" w:cs="Arial"/>
-                <w:b/>
-              </w:rPr>
-            </w:pPr>
-            <w:r>
-              <w:rPr>
-                <w:rFonts w:ascii="Arial" w:hAnsi="Arial" w:cs="Arial"/>
-                <w:b/>
-              </w:rPr>
-              <w:t>Thread ID</w:t>
-            </w:r>
-          </w:p>
-        </w:tc>
-        <w:tc>
-          <w:tcPr>
-            <w:tcW w:w="2254" w:type="dxa"/>
-          </w:tcPr>
-          <w:p>
-            <w:pPr>
-              <w:tabs>
-                <w:tab w:val="left" w:pos="5670"/>
-              </w:tabs>
-              <w:rPr>
-                <w:rFonts w:ascii="Arial" w:hAnsi="Arial" w:cs="Arial"/>
-                <w:b/>
-              </w:rPr>
-            </w:pPr>
-            <w:r>
-              <w:rPr>
-                <w:rFonts w:ascii="Arial" w:hAnsi="Arial" w:cs="Arial"/>
-                <w:b/>
-              </w:rPr>
-              <w:t>Start Source</w:t>
-            </w:r>
-          </w:p>
-        </w:tc>
-        <w:tc>
-          <w:tcPr>
-            <w:tcW w:w="2254" w:type="dxa"/>
-          </w:tcPr>
-          <w:p>
-            <w:pPr>
-              <w:tabs>
-                <w:tab w:val="left" w:pos="5670"/>
-              </w:tabs>
-              <w:rPr>
-                <w:rFonts w:ascii="Arial" w:hAnsi="Arial" w:cs="Arial"/>
-                <w:b/>
-              </w:rPr>
-            </w:pPr>
-            <w:r>
-              <w:rPr>
-                <w:rFonts w:ascii="Arial" w:hAnsi="Arial" w:cs="Arial"/>
-                <w:b/>
-              </w:rPr>
-              <w:t>End Source</w:t>
-            </w:r>
-          </w:p>
-        </w:tc>
-        <w:tc>
-          <w:tcPr>
-            <w:tcW w:w="2254" w:type="dxa"/>
-          </w:tcPr>
-          <w:p>
-            <w:pPr>
-              <w:tabs>
-                <w:tab w:val="left" w:pos="5670"/>
-              </w:tabs>
-              <w:rPr>
-                <w:rFonts w:ascii="Arial" w:hAnsi="Arial" w:cs="Arial"/>
-                <w:b/>
-              </w:rPr>
-            </w:pPr>
-            <w:r>
-              <w:rPr>
-                <w:rFonts w:ascii="Arial" w:hAnsi="Arial" w:cs="Arial"/>
-                <w:b/>
-              </w:rPr>
-              <w:t>Number of edges</w:t>
-            </w:r>
-          </w:p>
-        </w:tc>
-      </w:tr>
-      <w:tr>
-        <w:tc>
-          <w:tcPr>
-            <w:tcW w:w="2254" w:type="dxa"/>
-          </w:tcPr>
-          <w:p>
-            <w:pPr>
-              <w:tabs>
-                <w:tab w:val="left" w:pos="5670"/>
-              </w:tabs>
-              <w:rPr>
-                <w:rFonts w:ascii="Arial" w:hAnsi="Arial" w:cs="Arial"/>
-              </w:rPr>
-            </w:pPr>
-            <w:r>
-              <w:rPr>
-                <w:rFonts w:ascii="Arial" w:hAnsi="Arial" w:cs="Arial"/>
-              </w:rPr>
-              <w:t>0</w:t>
-            </w:r>
-          </w:p>
-        </w:tc>
-        <w:tc>
-          <w:tcPr>
-            <w:tcW w:w="2254" w:type="dxa"/>
-          </w:tcPr>
-          <w:p>
-            <w:pPr>
-              <w:tabs>
-                <w:tab w:val="left" w:pos="5670"/>
-              </w:tabs>
-              <w:rPr>
-                <w:rFonts w:ascii="Arial" w:hAnsi="Arial" w:cs="Arial"/>
-              </w:rPr>
-            </w:pPr>
-            <w:r>
-              <w:rPr>
-                <w:rFonts w:ascii="Arial" w:hAnsi="Arial" w:cs="Arial"/>
-              </w:rPr>
-              <w:t>0</w:t>
-            </w:r>
-          </w:p>
-        </w:tc>
-        <w:tc>
-          <w:tcPr>
-            <w:tcW w:w="2254" w:type="dxa"/>
-          </w:tcPr>
-          <w:p>
-            <w:pPr>
-              <w:tabs>
-                <w:tab w:val="left" w:pos="5670"/>
-              </w:tabs>
-              <w:rPr>
-                <w:rFonts w:ascii="Arial" w:hAnsi="Arial" w:cs="Arial"/>
-              </w:rPr>
-            </w:pPr>
-            <w:r>
-              <w:rPr>
-                <w:rFonts w:ascii="Arial" w:hAnsi="Arial" w:cs="Arial"/>
-              </w:rPr>
-              <w:t>384078</w:t>
-            </w:r>
-          </w:p>
-        </w:tc>
-        <w:tc>
-          <w:tcPr>
-            <w:tcW w:w="2254" w:type="dxa"/>
-          </w:tcPr>
-          <w:p>
-            <w:pPr>
-              <w:tabs>
-                <w:tab w:val="left" w:pos="5670"/>
-              </w:tabs>
-              <w:rPr>
-                <w:rFonts w:ascii="Arial" w:hAnsi="Arial" w:cs="Arial"/>
-              </w:rPr>
-            </w:pPr>
-            <w:r>
-              <w:rPr>
-                <w:rFonts w:ascii="Arial" w:hAnsi="Arial" w:cs="Arial"/>
-              </w:rPr>
-              <w:t>45235870</w:t>
-            </w:r>
-          </w:p>
-        </w:tc>
-      </w:tr>
-      <w:tr>
-        <w:tc>
-          <w:tcPr>
-            <w:tcW w:w="2254" w:type="dxa"/>
-          </w:tcPr>
-          <w:p>
-            <w:pPr>
-              <w:tabs>
-                <w:tab w:val="left" w:pos="5670"/>
-              </w:tabs>
-              <w:rPr>
-                <w:rFonts w:ascii="Arial" w:hAnsi="Arial" w:cs="Arial"/>
-              </w:rPr>
-            </w:pPr>
-            <w:r>
-              <w:rPr>
-                <w:rFonts w:ascii="Arial" w:hAnsi="Arial" w:cs="Arial"/>
-              </w:rPr>
-              <w:t>1</w:t>
-            </w:r>
-          </w:p>
-        </w:tc>
-        <w:tc>
-          <w:tcPr>
-            <w:tcW w:w="2254" w:type="dxa"/>
-          </w:tcPr>
-          <w:p>
-            <w:pPr>
-              <w:tabs>
-                <w:tab w:val="left" w:pos="5670"/>
-              </w:tabs>
-              <w:rPr>
-                <w:rFonts w:ascii="Arial" w:hAnsi="Arial" w:cs="Arial"/>
-              </w:rPr>
-            </w:pPr>
-            <w:r>
-              <w:rPr>
-                <w:rFonts w:ascii="Arial" w:hAnsi="Arial" w:cs="Arial"/>
-              </w:rPr>
-              <w:t>384078</w:t>
-            </w:r>
-          </w:p>
-        </w:tc>
-        <w:tc>
-          <w:tcPr>
-            <w:tcW w:w="2254" w:type="dxa"/>
-          </w:tcPr>
-          <w:p>
-            <w:pPr>
-              <w:tabs>
-                <w:tab w:val="left" w:pos="5670"/>
-              </w:tabs>
-              <w:rPr>
-                <w:rFonts w:ascii="Arial" w:hAnsi="Arial" w:cs="Arial"/>
-              </w:rPr>
-            </w:pPr>
-            <w:r>
-              <w:rPr>
-                <w:rFonts w:ascii="Arial" w:hAnsi="Arial" w:cs="Arial"/>
-              </w:rPr>
-              <w:t>768156</w:t>
-            </w:r>
-          </w:p>
-        </w:tc>
-        <w:tc>
-          <w:tcPr>
-            <w:tcW w:w="2254" w:type="dxa"/>
-          </w:tcPr>
-          <w:p>
-            <w:pPr>
-              <w:tabs>
-                <w:tab w:val="left" w:pos="5670"/>
-              </w:tabs>
-              <w:rPr>
-                <w:rFonts w:ascii="Arial" w:hAnsi="Arial" w:cs="Arial"/>
-              </w:rPr>
-            </w:pPr>
-            <w:r>
-              <w:rPr>
-                <w:rFonts w:ascii="Arial" w:hAnsi="Arial" w:cs="Arial"/>
-              </w:rPr>
-              <w:t>27659651</w:t>
-            </w:r>
-          </w:p>
-        </w:tc>
-      </w:tr>
-      <w:tr>
-        <w:tc>
-          <w:tcPr>
-            <w:tcW w:w="2254" w:type="dxa"/>
-          </w:tcPr>
-          <w:p>
-            <w:pPr>
-              <w:tabs>
-                <w:tab w:val="left" w:pos="5670"/>
-              </w:tabs>
-              <w:rPr>
-                <w:rFonts w:ascii="Arial" w:hAnsi="Arial" w:cs="Arial"/>
-              </w:rPr>
-            </w:pPr>
-            <w:r>
-              <w:rPr>
-                <w:rFonts w:ascii="Arial" w:hAnsi="Arial" w:cs="Arial"/>
-              </w:rPr>
-              <w:t>2</w:t>
-            </w:r>
-          </w:p>
-        </w:tc>
-        <w:tc>
-          <w:tcPr>
-            <w:tcW w:w="2254" w:type="dxa"/>
-          </w:tcPr>
-          <w:p>
-            <w:pPr>
-              <w:tabs>
-                <w:tab w:val="left" w:pos="5670"/>
-              </w:tabs>
-              <w:rPr>
-                <w:rFonts w:ascii="Arial" w:hAnsi="Arial" w:cs="Arial"/>
-              </w:rPr>
-            </w:pPr>
-            <w:r>
-              <w:rPr>
-                <w:rFonts w:ascii="Arial" w:hAnsi="Arial" w:cs="Arial"/>
-              </w:rPr>
-              <w:t>768156</w:t>
-            </w:r>
-          </w:p>
-        </w:tc>
-        <w:tc>
-          <w:tcPr>
-            <w:tcW w:w="2254" w:type="dxa"/>
-          </w:tcPr>
-          <w:p>
-            <w:pPr>
-              <w:tabs>
-                <w:tab w:val="left" w:pos="5670"/>
-              </w:tabs>
-              <w:rPr>
-                <w:rFonts w:ascii="Arial" w:hAnsi="Arial" w:cs="Arial"/>
-              </w:rPr>
-            </w:pPr>
-            <w:r>
-              <w:rPr>
-                <w:rFonts w:ascii="Arial" w:hAnsi="Arial" w:cs="Arial"/>
-              </w:rPr>
-              <w:t>1152234</w:t>
-            </w:r>
-          </w:p>
-        </w:tc>
-        <w:tc>
-          <w:tcPr>
-            <w:tcW w:w="2254" w:type="dxa"/>
-          </w:tcPr>
-          <w:p>
-            <w:pPr>
-              <w:tabs>
-                <w:tab w:val="left" w:pos="5670"/>
-              </w:tabs>
-              <w:rPr>
-                <w:rFonts w:ascii="Arial" w:hAnsi="Arial" w:cs="Arial"/>
-              </w:rPr>
-            </w:pPr>
-            <w:r>
-              <w:rPr>
-                <w:rFonts w:ascii="Arial" w:hAnsi="Arial" w:cs="Arial"/>
-              </w:rPr>
-              <w:t>44683555</w:t>
-            </w:r>
-          </w:p>
-        </w:tc>
-      </w:tr>
-      <w:tr>
-        <w:tc>
-          <w:tcPr>
-            <w:tcW w:w="2254" w:type="dxa"/>
-          </w:tcPr>
-          <w:p>
-            <w:pPr>
-              <w:tabs>
-                <w:tab w:val="left" w:pos="5670"/>
-              </w:tabs>
-              <w:rPr>
-                <w:rFonts w:ascii="Arial" w:hAnsi="Arial" w:cs="Arial"/>
-              </w:rPr>
-            </w:pPr>
-            <w:r>
-              <w:rPr>
-                <w:rFonts w:ascii="Arial" w:hAnsi="Arial" w:cs="Arial"/>
-              </w:rPr>
-              <w:t>3</w:t>
-            </w:r>
-          </w:p>
-        </w:tc>
-        <w:tc>
-          <w:tcPr>
-            <w:tcW w:w="2254" w:type="dxa"/>
-          </w:tcPr>
-          <w:p>
-            <w:pPr>
-              <w:tabs>
-                <w:tab w:val="left" w:pos="5670"/>
-              </w:tabs>
-              <w:rPr>
-                <w:rFonts w:ascii="Arial" w:hAnsi="Arial" w:cs="Arial"/>
-              </w:rPr>
-            </w:pPr>
-            <w:r>
-              <w:rPr>
-                <w:rFonts w:ascii="Arial" w:hAnsi="Arial" w:cs="Arial"/>
-              </w:rPr>
-              <w:t>1152234</w:t>
-            </w:r>
-          </w:p>
-        </w:tc>
-        <w:tc>
-          <w:tcPr>
-            <w:tcW w:w="2254" w:type="dxa"/>
-          </w:tcPr>
-          <w:p>
-            <w:pPr>
-              <w:tabs>
-                <w:tab w:val="left" w:pos="5670"/>
-              </w:tabs>
-              <w:rPr>
-                <w:rFonts w:ascii="Arial" w:hAnsi="Arial" w:cs="Arial"/>
-              </w:rPr>
-            </w:pPr>
-            <w:r>
-              <w:rPr>
-                <w:rFonts w:ascii="Arial" w:hAnsi="Arial" w:cs="Arial"/>
-              </w:rPr>
-              <w:t>1536312</w:t>
-            </w:r>
-          </w:p>
-        </w:tc>
-        <w:tc>
-          <w:tcPr>
-            <w:tcW w:w="2254" w:type="dxa"/>
-          </w:tcPr>
-          <w:p>
-            <w:pPr>
-              <w:tabs>
-                <w:tab w:val="left" w:pos="5670"/>
-              </w:tabs>
-              <w:rPr>
-                <w:rFonts w:ascii="Arial" w:hAnsi="Arial" w:cs="Arial"/>
-              </w:rPr>
-            </w:pPr>
-            <w:r>
-              <w:rPr>
-                <w:rFonts w:ascii="Arial" w:hAnsi="Arial" w:cs="Arial"/>
-              </w:rPr>
-              <w:t>37791597</w:t>
-            </w:r>
-          </w:p>
-        </w:tc>
-      </w:tr>
-      <w:tr>
-        <w:tc>
-          <w:tcPr>
-            <w:tcW w:w="2254" w:type="dxa"/>
-          </w:tcPr>
-          <w:p>
-            <w:pPr>
-              <w:tabs>
-                <w:tab w:val="left" w:pos="5670"/>
-              </w:tabs>
-              <w:rPr>
-                <w:rFonts w:ascii="Arial" w:hAnsi="Arial" w:cs="Arial"/>
-              </w:rPr>
-            </w:pPr>
-            <w:r>
-              <w:rPr>
-                <w:rFonts w:ascii="Arial" w:hAnsi="Arial" w:cs="Arial"/>
-              </w:rPr>
-              <w:t>4</w:t>
-            </w:r>
-          </w:p>
-        </w:tc>
-        <w:tc>
-          <w:tcPr>
-            <w:tcW w:w="2254" w:type="dxa"/>
-          </w:tcPr>
-          <w:p>
-            <w:pPr>
-              <w:tabs>
-                <w:tab w:val="left" w:pos="5670"/>
-              </w:tabs>
-              <w:rPr>
-                <w:rFonts w:ascii="Arial" w:hAnsi="Arial" w:cs="Arial"/>
-              </w:rPr>
-            </w:pPr>
-            <w:r>
-              <w:rPr>
-                <w:rFonts w:ascii="Arial" w:hAnsi="Arial" w:cs="Arial"/>
-              </w:rPr>
-              <w:t>1536312</w:t>
-            </w:r>
-          </w:p>
-        </w:tc>
-        <w:tc>
-          <w:tcPr>
-            <w:tcW w:w="2254" w:type="dxa"/>
-          </w:tcPr>
-          <w:p>
-            <w:pPr>
-              <w:tabs>
-                <w:tab w:val="left" w:pos="5670"/>
-              </w:tabs>
-              <w:rPr>
-                <w:rFonts w:ascii="Arial" w:hAnsi="Arial" w:cs="Arial"/>
-              </w:rPr>
-            </w:pPr>
-            <w:r>
-              <w:rPr>
-                <w:rFonts w:ascii="Arial" w:hAnsi="Arial" w:cs="Arial"/>
-              </w:rPr>
-              <w:t>1920390</w:t>
-            </w:r>
-          </w:p>
-        </w:tc>
-        <w:tc>
-          <w:tcPr>
-            <w:tcW w:w="2254" w:type="dxa"/>
-          </w:tcPr>
-          <w:p>
-            <w:pPr>
-              <w:tabs>
-                <w:tab w:val="left" w:pos="5670"/>
-              </w:tabs>
-              <w:rPr>
-                <w:rFonts w:ascii="Arial" w:hAnsi="Arial" w:cs="Arial"/>
-              </w:rPr>
-            </w:pPr>
-            <w:r>
-              <w:rPr>
-                <w:rFonts w:ascii="Arial" w:hAnsi="Arial" w:cs="Arial"/>
-              </w:rPr>
-              <w:t>27921256</w:t>
-            </w:r>
-          </w:p>
-        </w:tc>
-      </w:tr>
-      <w:tr>
-        <w:tc>
-          <w:tcPr>
-            <w:tcW w:w="2254" w:type="dxa"/>
-          </w:tcPr>
-          <w:p>
-            <w:pPr>
-              <w:tabs>
-                <w:tab w:val="left" w:pos="5670"/>
-              </w:tabs>
-              <w:rPr>
-                <w:rFonts w:ascii="Arial" w:hAnsi="Arial" w:cs="Arial"/>
-              </w:rPr>
-            </w:pPr>
-            <w:r>
-              <w:rPr>
-                <w:rFonts w:ascii="Arial" w:hAnsi="Arial" w:cs="Arial"/>
-              </w:rPr>
-              <w:t>5</w:t>
-            </w:r>
-          </w:p>
-        </w:tc>
-        <w:tc>
-          <w:tcPr>
-            <w:tcW w:w="2254" w:type="dxa"/>
-          </w:tcPr>
-          <w:p>
-            <w:pPr>
-              <w:tabs>
-                <w:tab w:val="left" w:pos="5670"/>
-              </w:tabs>
-              <w:rPr>
-                <w:rFonts w:ascii="Arial" w:hAnsi="Arial" w:cs="Arial"/>
-              </w:rPr>
-            </w:pPr>
-            <w:r>
-              <w:rPr>
-                <w:rFonts w:ascii="Arial" w:hAnsi="Arial" w:cs="Arial"/>
-              </w:rPr>
-              <w:t>1920390</w:t>
-            </w:r>
-          </w:p>
-        </w:tc>
-        <w:tc>
-          <w:tcPr>
-            <w:tcW w:w="2254" w:type="dxa"/>
-          </w:tcPr>
-          <w:p>
-            <w:pPr>
-              <w:tabs>
-                <w:tab w:val="left" w:pos="5670"/>
-              </w:tabs>
-              <w:rPr>
-                <w:rFonts w:ascii="Arial" w:hAnsi="Arial" w:cs="Arial"/>
-              </w:rPr>
-            </w:pPr>
-            <w:r>
-              <w:rPr>
-                <w:rFonts w:ascii="Arial" w:hAnsi="Arial" w:cs="Arial"/>
-              </w:rPr>
-              <w:t>2304468</w:t>
-            </w:r>
-          </w:p>
-        </w:tc>
-        <w:tc>
-          <w:tcPr>
-            <w:tcW w:w="2254" w:type="dxa"/>
-          </w:tcPr>
-          <w:p>
-            <w:pPr>
-              <w:tabs>
-                <w:tab w:val="left" w:pos="5670"/>
-              </w:tabs>
-              <w:rPr>
-                <w:rFonts w:ascii="Arial" w:hAnsi="Arial" w:cs="Arial"/>
-              </w:rPr>
-            </w:pPr>
-            <w:r>
-              <w:rPr>
-                <w:rFonts w:ascii="Arial" w:hAnsi="Arial" w:cs="Arial"/>
-              </w:rPr>
-              <w:t>19961320</w:t>
-            </w:r>
-          </w:p>
-        </w:tc>
-      </w:tr>
-      <w:tr>
-        <w:tc>
-          <w:tcPr>
-            <w:tcW w:w="2254" w:type="dxa"/>
-          </w:tcPr>
-          <w:p>
-            <w:pPr>
-              <w:tabs>
-                <w:tab w:val="left" w:pos="5670"/>
-              </w:tabs>
-              <w:rPr>
-                <w:rFonts w:ascii="Arial" w:hAnsi="Arial" w:cs="Arial"/>
-              </w:rPr>
-            </w:pPr>
-            <w:r>
-              <w:rPr>
-                <w:rFonts w:ascii="Arial" w:hAnsi="Arial" w:cs="Arial"/>
-              </w:rPr>
-              <w:t>6</w:t>
-            </w:r>
-          </w:p>
-        </w:tc>
-        <w:tc>
-          <w:tcPr>
-            <w:tcW w:w="2254" w:type="dxa"/>
-          </w:tcPr>
-          <w:p>
-            <w:pPr>
-              <w:tabs>
-                <w:tab w:val="left" w:pos="5670"/>
-              </w:tabs>
-              <w:rPr>
-                <w:rFonts w:ascii="Arial" w:hAnsi="Arial" w:cs="Arial"/>
-              </w:rPr>
-            </w:pPr>
-            <w:r>
-              <w:rPr>
-                <w:rFonts w:ascii="Arial" w:hAnsi="Arial" w:cs="Arial"/>
-              </w:rPr>
-              <w:t>2304468</w:t>
-            </w:r>
-          </w:p>
-        </w:tc>
-        <w:tc>
-          <w:tcPr>
-            <w:tcW w:w="2254" w:type="dxa"/>
-          </w:tcPr>
-          <w:p>
-            <w:pPr>
-              <w:tabs>
-                <w:tab w:val="left" w:pos="5670"/>
-              </w:tabs>
-              <w:rPr>
-                <w:rFonts w:ascii="Arial" w:hAnsi="Arial" w:cs="Arial"/>
-              </w:rPr>
-            </w:pPr>
-            <w:r>
-              <w:rPr>
-                <w:rFonts w:ascii="Arial" w:hAnsi="Arial" w:cs="Arial"/>
-              </w:rPr>
-              <w:t>2688546</w:t>
-            </w:r>
-          </w:p>
-        </w:tc>
-        <w:tc>
-          <w:tcPr>
-            <w:tcW w:w="2254" w:type="dxa"/>
-          </w:tcPr>
-          <w:p>
-            <w:pPr>
-              <w:tabs>
-                <w:tab w:val="left" w:pos="5670"/>
-              </w:tabs>
-              <w:rPr>
-                <w:rFonts w:ascii="Arial" w:hAnsi="Arial" w:cs="Arial"/>
-              </w:rPr>
-            </w:pPr>
-            <w:r>
-              <w:rPr>
-                <w:rFonts w:ascii="Arial" w:hAnsi="Arial" w:cs="Arial"/>
-              </w:rPr>
-              <w:t>17360006</w:t>
-            </w:r>
-          </w:p>
-        </w:tc>
-      </w:tr>
-      <w:tr>
-        <w:tc>
-          <w:tcPr>
-            <w:tcW w:w="2254" w:type="dxa"/>
-          </w:tcPr>
-          <w:p>
-            <w:pPr>
-              <w:tabs>
-                <w:tab w:val="left" w:pos="5670"/>
-              </w:tabs>
-              <w:rPr>
-                <w:rFonts w:ascii="Arial" w:hAnsi="Arial" w:cs="Arial"/>
-              </w:rPr>
-            </w:pPr>
-            <w:r>
-              <w:rPr>
-                <w:rFonts w:ascii="Arial" w:hAnsi="Arial" w:cs="Arial"/>
-              </w:rPr>
-              <w:t>7</w:t>
-            </w:r>
-          </w:p>
-        </w:tc>
-        <w:tc>
-          <w:tcPr>
-            <w:tcW w:w="2254" w:type="dxa"/>
-          </w:tcPr>
-          <w:p>
-            <w:pPr>
-              <w:tabs>
-                <w:tab w:val="left" w:pos="5670"/>
-              </w:tabs>
-              <w:rPr>
-                <w:rFonts w:ascii="Arial" w:hAnsi="Arial" w:cs="Arial"/>
-              </w:rPr>
-            </w:pPr>
-            <w:r>
-              <w:rPr>
-                <w:rFonts w:ascii="Arial" w:hAnsi="Arial" w:cs="Arial"/>
-              </w:rPr>
-              <w:t>2688546</w:t>
-            </w:r>
-          </w:p>
-        </w:tc>
-        <w:tc>
-          <w:tcPr>
-            <w:tcW w:w="2254" w:type="dxa"/>
-          </w:tcPr>
-          <w:p>
-            <w:pPr>
-              <w:tabs>
-                <w:tab w:val="left" w:pos="5670"/>
-              </w:tabs>
-              <w:rPr>
-                <w:rFonts w:ascii="Arial" w:hAnsi="Arial" w:cs="Arial"/>
-              </w:rPr>
-            </w:pPr>
-            <w:r>
-              <w:rPr>
-                <w:rFonts w:ascii="Arial" w:hAnsi="Arial" w:cs="Arial"/>
-              </w:rPr>
-              <w:t>3072624</w:t>
-            </w:r>
-          </w:p>
-        </w:tc>
-        <w:tc>
-          <w:tcPr>
-            <w:tcW w:w="2254" w:type="dxa"/>
-          </w:tcPr>
-          <w:p>
-            <w:pPr>
-              <w:tabs>
-                <w:tab w:val="left" w:pos="5670"/>
-              </w:tabs>
-              <w:rPr>
-                <w:rFonts w:ascii="Arial" w:hAnsi="Arial" w:cs="Arial"/>
-              </w:rPr>
-            </w:pPr>
-            <w:r>
-              <w:rPr>
-                <w:rFonts w:ascii="Arial" w:hAnsi="Arial" w:cs="Arial"/>
-              </w:rPr>
-              <w:t>13756865</w:t>
-            </w:r>
-            <w:bookmarkStart w:id="0" w:name="_GoBack"/>
-            <w:bookmarkEnd w:id="0"/>
-          </w:p>
-        </w:tc>
-      </w:tr>
-    </w:tbl>
-    <w:p>
-      <w:pPr>
-        <w:tabs>
-          <w:tab w:val="left" w:pos="5670"/>
-        </w:tabs>
-        <w:rPr>
-          <w:rFonts w:ascii="Arial" w:hAnsi="Arial" w:cs="Arial"/>
-          <w:b/>
-        </w:rPr>
-      </w:pPr>
+        </w:rPr>
+      </w:pPr>
+      <w:bookmarkStart w:id="0" w:name="_GoBack"/>
+      <w:bookmarkEnd w:id="0"/>
     </w:p>
     <w:sectPr>
       <w:pgSz w:w="11906" w:h="16838"/>

</xml_diff>

<commit_message>
Fixing an issues where rMatGraph would deadlock
</commit_message>
<xml_diff>
--- a/CSC3021 Concurrent Programming Assignment 2.docx
+++ b/CSC3021 Concurrent Programming Assignment 2.docx
@@ -2098,16 +2098,224 @@
         </w:rPr>
         <w:t>1, more edges are calculated with the first threads as opposed to the last threads. This shows that there is an imbalance in the program where starting threads compute more than the last threads. To solve this problem, I will need to find a way to balance the threads among all the processors</w:t>
       </w:r>
-    </w:p>
-    <w:p>
-      <w:pPr>
-        <w:tabs>
-          <w:tab w:val="left" w:pos="5670"/>
-        </w:tabs>
-        <w:rPr>
-          <w:rFonts w:ascii="Arial" w:hAnsi="Arial" w:cs="Arial"/>
-        </w:rPr>
-      </w:pPr>
+      <w:r>
+        <w:rPr>
+          <w:rFonts w:ascii="Arial" w:hAnsi="Arial" w:cs="Arial"/>
+        </w:rPr>
+        <w:t>.</w:t>
+      </w:r>
+    </w:p>
+    <w:p>
+      <w:pPr>
+        <w:tabs>
+          <w:tab w:val="left" w:pos="5670"/>
+        </w:tabs>
+        <w:rPr>
+          <w:rFonts w:ascii="Arial" w:hAnsi="Arial" w:cs="Arial"/>
+        </w:rPr>
+      </w:pPr>
+    </w:p>
+    <w:p>
+      <w:pPr>
+        <w:tabs>
+          <w:tab w:val="left" w:pos="5670"/>
+        </w:tabs>
+        <w:rPr>
+          <w:rFonts w:ascii="Arial" w:hAnsi="Arial" w:cs="Arial"/>
+        </w:rPr>
+      </w:pPr>
+    </w:p>
+    <w:p>
+      <w:pPr>
+        <w:tabs>
+          <w:tab w:val="left" w:pos="5670"/>
+        </w:tabs>
+        <w:rPr>
+          <w:rFonts w:ascii="Arial" w:hAnsi="Arial" w:cs="Arial"/>
+        </w:rPr>
+      </w:pPr>
+    </w:p>
+    <w:p>
+      <w:pPr>
+        <w:tabs>
+          <w:tab w:val="left" w:pos="5670"/>
+        </w:tabs>
+        <w:rPr>
+          <w:rFonts w:ascii="Arial" w:hAnsi="Arial" w:cs="Arial"/>
+        </w:rPr>
+      </w:pPr>
+    </w:p>
+    <w:p>
+      <w:pPr>
+        <w:tabs>
+          <w:tab w:val="left" w:pos="5670"/>
+        </w:tabs>
+        <w:rPr>
+          <w:rFonts w:ascii="Arial" w:hAnsi="Arial" w:cs="Arial"/>
+        </w:rPr>
+      </w:pPr>
+    </w:p>
+    <w:p>
+      <w:pPr>
+        <w:tabs>
+          <w:tab w:val="left" w:pos="5670"/>
+        </w:tabs>
+        <w:rPr>
+          <w:rFonts w:ascii="Arial" w:hAnsi="Arial" w:cs="Arial"/>
+        </w:rPr>
+      </w:pPr>
+    </w:p>
+    <w:p>
+      <w:pPr>
+        <w:tabs>
+          <w:tab w:val="left" w:pos="5670"/>
+        </w:tabs>
+        <w:rPr>
+          <w:rFonts w:ascii="Arial" w:hAnsi="Arial" w:cs="Arial"/>
+        </w:rPr>
+      </w:pPr>
+    </w:p>
+    <w:p>
+      <w:pPr>
+        <w:tabs>
+          <w:tab w:val="left" w:pos="5670"/>
+        </w:tabs>
+        <w:rPr>
+          <w:rFonts w:ascii="Arial" w:hAnsi="Arial" w:cs="Arial"/>
+        </w:rPr>
+      </w:pPr>
+    </w:p>
+    <w:p>
+      <w:pPr>
+        <w:tabs>
+          <w:tab w:val="left" w:pos="5670"/>
+        </w:tabs>
+        <w:rPr>
+          <w:rFonts w:ascii="Arial" w:hAnsi="Arial" w:cs="Arial"/>
+        </w:rPr>
+      </w:pPr>
+    </w:p>
+    <w:p>
+      <w:pPr>
+        <w:tabs>
+          <w:tab w:val="left" w:pos="5670"/>
+        </w:tabs>
+        <w:rPr>
+          <w:rFonts w:ascii="Arial" w:hAnsi="Arial" w:cs="Arial"/>
+          <w:b/>
+        </w:rPr>
+      </w:pPr>
+      <w:r>
+        <w:rPr>
+          <w:rFonts w:ascii="Arial" w:hAnsi="Arial" w:cs="Arial"/>
+          <w:b/>
+        </w:rPr>
+        <w:lastRenderedPageBreak/>
+        <w:t xml:space="preserve">Question 4: Addressing Workload </w:t>
+      </w:r>
+      <w:r>
+        <w:rPr>
+          <w:rFonts w:ascii="Arial" w:hAnsi="Arial" w:cs="Arial"/>
+          <w:b/>
+        </w:rPr>
+        <w:t>Balance</w:t>
+      </w:r>
+    </w:p>
+    <w:p>
+      <w:pPr>
+        <w:tabs>
+          <w:tab w:val="left" w:pos="5670"/>
+        </w:tabs>
+        <w:rPr>
+          <w:rFonts w:ascii="Arial" w:hAnsi="Arial" w:cs="Arial"/>
+          <w:b/>
+        </w:rPr>
+      </w:pPr>
+      <w:r>
+        <w:rPr>
+          <w:rFonts w:ascii="Arial" w:hAnsi="Arial" w:cs="Arial"/>
+          <w:b/>
+          <w:noProof/>
+        </w:rPr>
+        <w:drawing>
+          <wp:inline distT="0" distB="0" distL="0" distR="0" wp14:anchorId="30C1A0AE" wp14:editId="26846095">
+            <wp:extent cx="5731510" cy="3629025"/>
+            <wp:effectExtent l="0" t="0" r="0" b="0"/>
+            <wp:docPr id="4" name="Picture 4" descr="C:\Users\Carl\AppData\Local\Microsoft\Windows\INetCache\Content.MSO\2642B38B.tmp"/>
+            <wp:cNvGraphicFramePr>
+              <a:graphicFrameLocks xmlns:a="http://schemas.openxmlformats.org/drawingml/2006/main" noChangeAspect="1"/>
+            </wp:cNvGraphicFramePr>
+            <a:graphic xmlns:a="http://schemas.openxmlformats.org/drawingml/2006/main">
+              <a:graphicData uri="http://schemas.openxmlformats.org/drawingml/2006/picture">
+                <pic:pic xmlns:pic="http://schemas.openxmlformats.org/drawingml/2006/picture">
+                  <pic:nvPicPr>
+                    <pic:cNvPr id="0" name="Picture 1" descr="C:\Users\Carl\AppData\Local\Microsoft\Windows\INetCache\Content.MSO\2642B38B.tmp"/>
+                    <pic:cNvPicPr>
+                      <a:picLocks noChangeAspect="1" noChangeArrowheads="1"/>
+                    </pic:cNvPicPr>
+                  </pic:nvPicPr>
+                  <pic:blipFill>
+                    <a:blip r:embed="rId7">
+                      <a:extLst>
+                        <a:ext uri="{28A0092B-C50C-407E-A947-70E740481C1C}">
+                          <a14:useLocalDpi xmlns:a14="http://schemas.microsoft.com/office/drawing/2010/main" val="0"/>
+                        </a:ext>
+                      </a:extLst>
+                    </a:blip>
+                    <a:srcRect/>
+                    <a:stretch>
+                      <a:fillRect/>
+                    </a:stretch>
+                  </pic:blipFill>
+                  <pic:spPr bwMode="auto">
+                    <a:xfrm>
+                      <a:off x="0" y="0"/>
+                      <a:ext cx="5731510" cy="3629025"/>
+                    </a:xfrm>
+                    <a:prstGeom prst="rect">
+                      <a:avLst/>
+                    </a:prstGeom>
+                    <a:noFill/>
+                    <a:ln>
+                      <a:noFill/>
+                    </a:ln>
+                  </pic:spPr>
+                </pic:pic>
+              </a:graphicData>
+            </a:graphic>
+          </wp:inline>
+        </w:drawing>
+      </w:r>
+    </w:p>
+    <w:p>
+      <w:pPr>
+        <w:tabs>
+          <w:tab w:val="left" w:pos="5670"/>
+        </w:tabs>
+        <w:rPr>
+          <w:rFonts w:ascii="Arial" w:hAnsi="Arial" w:cs="Arial"/>
+        </w:rPr>
+      </w:pPr>
+      <w:r>
+        <w:rPr>
+          <w:rFonts w:ascii="Arial" w:hAnsi="Arial" w:cs="Arial"/>
+        </w:rPr>
+        <w:t xml:space="preserve">As we can tell from the above graph, each thread now calculates roughly the same amount of edges. This was done by getting by dividing the number of edges by the number of threads and going through each destination in the array and seeing when that number was either the same as or greater than the number of edges divide threads. There is still some imbalance in this </w:t>
+      </w:r>
+      <w:proofErr w:type="gramStart"/>
+      <w:r>
+        <w:rPr>
+          <w:rFonts w:ascii="Arial" w:hAnsi="Arial" w:cs="Arial"/>
+        </w:rPr>
+        <w:t>graph</w:t>
+      </w:r>
+      <w:proofErr w:type="gramEnd"/>
+      <w:r>
+        <w:rPr>
+          <w:rFonts w:ascii="Arial" w:hAnsi="Arial" w:cs="Arial"/>
+        </w:rPr>
+        <w:t xml:space="preserve"> but it is not nearly as dramatic as it was before the workload balance. Balancing the workload has also increased the performance per thread when we compare this to the graph before the workload balance. This optimisation has allowed for greater overall performance for CSC graph with the PageRank algorithm </w:t>
+      </w:r>
       <w:bookmarkStart w:id="0" w:name="_GoBack"/>
       <w:bookmarkEnd w:id="0"/>
     </w:p>

</xml_diff>